<commit_message>
Course applied social network analyse
</commit_message>
<xml_diff>
--- a/Coursera Applied-Data-Analysis/Applied-Social-Network-Analysis/Applied Social Network analysis.docx
+++ b/Coursera Applied-Data-Analysis/Applied-Social-Network-Analysis/Applied Social Network analysis.docx
@@ -1,6 +1,6 @@
 
 <file path=word/document.xml><?xml version="1.0" encoding="utf-8"?>
-<w:document xmlns:wpc="http://schemas.microsoft.com/office/word/2010/wordprocessingCanvas" xmlns:cx="http://schemas.microsoft.com/office/drawing/2014/chartex" xmlns:cx1="http://schemas.microsoft.com/office/drawing/2015/9/8/chartex" xmlns:cx2="http://schemas.microsoft.com/office/drawing/2015/10/21/chartex" xmlns:cx3="http://schemas.microsoft.com/office/drawing/2016/5/9/chartex" xmlns:cx4="http://schemas.microsoft.com/office/drawing/2016/5/10/chartex" xmlns:cx5="http://schemas.microsoft.com/office/drawing/2016/5/11/chartex" xmlns:cx6="http://schemas.microsoft.com/office/drawing/2016/5/12/chartex" xmlns:cx7="http://schemas.microsoft.com/office/drawing/2016/5/13/chartex" xmlns:cx8="http://schemas.microsoft.com/office/drawing/2016/5/14/chartex" xmlns:mc="http://schemas.openxmlformats.org/markup-compatibility/2006" xmlns:aink="http://schemas.microsoft.com/office/drawing/2016/ink" xmlns:am3d="http://schemas.microsoft.com/office/drawing/2017/model3d" xmlns:o="urn:schemas-microsoft-com:office:office" xmlns:r="http://schemas.openxmlformats.org/officeDocument/2006/relationships" xmlns:m="http://schemas.openxmlformats.org/officeDocument/2006/math" xmlns:v="urn:schemas-microsoft-com:vml" xmlns:wp14="http://schemas.microsoft.com/office/word/2010/wordprocessingDrawing" xmlns:wp="http://schemas.openxmlformats.org/drawingml/2006/wordprocessingDrawing" xmlns:w10="urn:schemas-microsoft-com:office:word" xmlns:w="http://schemas.openxmlformats.org/wordprocessingml/2006/main" xmlns:w14="http://schemas.microsoft.com/office/word/2010/wordml" xmlns:w15="http://schemas.microsoft.com/office/word/2012/wordml" xmlns:w16cex="http://schemas.microsoft.com/office/word/2018/wordml/cex" xmlns:w16cid="http://schemas.microsoft.com/office/word/2016/wordml/cid" xmlns:w16="http://schemas.microsoft.com/office/word/2018/wordml" xmlns:w16se="http://schemas.microsoft.com/office/word/2015/wordml/symex" xmlns:wpg="http://schemas.microsoft.com/office/word/2010/wordprocessingGroup" xmlns:wpi="http://schemas.microsoft.com/office/word/2010/wordprocessingInk" xmlns:wne="http://schemas.microsoft.com/office/word/2006/wordml" xmlns:wps="http://schemas.microsoft.com/office/word/2010/wordprocessingShape" mc:Ignorable="w14 w15 w16se w16cid w16 w16cex wp14">
+<w:document xmlns:wpc="http://schemas.microsoft.com/office/word/2010/wordprocessingCanvas" xmlns:cx="http://schemas.microsoft.com/office/drawing/2014/chartex" xmlns:cx1="http://schemas.microsoft.com/office/drawing/2015/9/8/chartex" xmlns:mc="http://schemas.openxmlformats.org/markup-compatibility/2006" xmlns:o="urn:schemas-microsoft-com:office:office" xmlns:r="http://schemas.openxmlformats.org/officeDocument/2006/relationships" xmlns:m="http://schemas.openxmlformats.org/officeDocument/2006/math" xmlns:v="urn:schemas-microsoft-com:vml" xmlns:wp14="http://schemas.microsoft.com/office/word/2010/wordprocessingDrawing" xmlns:wp="http://schemas.openxmlformats.org/drawingml/2006/wordprocessingDrawing" xmlns:w10="urn:schemas-microsoft-com:office:word" xmlns:w="http://schemas.openxmlformats.org/wordprocessingml/2006/main" xmlns:w14="http://schemas.microsoft.com/office/word/2010/wordml" xmlns:w15="http://schemas.microsoft.com/office/word/2012/wordml" xmlns:w16se="http://schemas.microsoft.com/office/word/2015/wordml/symex" xmlns:wpg="http://schemas.microsoft.com/office/word/2010/wordprocessingGroup" xmlns:wpi="http://schemas.microsoft.com/office/word/2010/wordprocessingInk" xmlns:wne="http://schemas.microsoft.com/office/word/2006/wordml" xmlns:wps="http://schemas.microsoft.com/office/word/2010/wordprocessingShape" mc:Ignorable="w14 w15 w16se wp14">
   <w:body>
     <w:p>
       <w:pPr>
@@ -58,7 +58,25 @@
           <w:szCs w:val="24"/>
           <w:lang w:val="en-US"/>
         </w:rPr>
-        <w:t>Network is a set of nodes with interconnections(edges)</w:t>
+        <w:t xml:space="preserve">Network is a set of nodes with </w:t>
+      </w:r>
+      <w:proofErr w:type="gramStart"/>
+      <w:r>
+        <w:rPr>
+          <w:sz w:val="24"/>
+          <w:szCs w:val="24"/>
+          <w:lang w:val="en-US"/>
+        </w:rPr>
+        <w:t>interconnections(</w:t>
+      </w:r>
+      <w:proofErr w:type="gramEnd"/>
+      <w:r>
+        <w:rPr>
+          <w:sz w:val="24"/>
+          <w:szCs w:val="24"/>
+          <w:lang w:val="en-US"/>
+        </w:rPr>
+        <w:t>edges)</w:t>
       </w:r>
     </w:p>
     <w:p>
@@ -102,8 +120,36 @@
           <w:szCs w:val="24"/>
           <w:lang w:val="en-US"/>
         </w:rPr>
-        <w:t>Import networkx as nx</w:t>
-      </w:r>
+        <w:t xml:space="preserve">Import </w:t>
+      </w:r>
+      <w:proofErr w:type="spellStart"/>
+      <w:r>
+        <w:rPr>
+          <w:sz w:val="24"/>
+          <w:szCs w:val="24"/>
+          <w:lang w:val="en-US"/>
+        </w:rPr>
+        <w:t>networkx</w:t>
+      </w:r>
+      <w:proofErr w:type="spellEnd"/>
+      <w:r>
+        <w:rPr>
+          <w:sz w:val="24"/>
+          <w:szCs w:val="24"/>
+          <w:lang w:val="en-US"/>
+        </w:rPr>
+        <w:t xml:space="preserve"> as </w:t>
+      </w:r>
+      <w:proofErr w:type="spellStart"/>
+      <w:r>
+        <w:rPr>
+          <w:sz w:val="24"/>
+          <w:szCs w:val="24"/>
+          <w:lang w:val="en-US"/>
+        </w:rPr>
+        <w:t>nx</w:t>
+      </w:r>
+      <w:proofErr w:type="spellEnd"/>
     </w:p>
     <w:p>
       <w:pPr>
@@ -124,15 +170,51 @@
           <w:szCs w:val="24"/>
           <w:lang w:val="en-US"/>
         </w:rPr>
-        <w:t>G = nx.Graph() # Graph</w:t>
-      </w:r>
-      <w:r>
-        <w:rPr>
-          <w:sz w:val="24"/>
-          <w:szCs w:val="24"/>
-          <w:lang w:val="en-US"/>
-        </w:rPr>
-        <w:t xml:space="preserve"> / G = nx.DiGraph() </w:t>
+        <w:t xml:space="preserve">G = </w:t>
+      </w:r>
+      <w:proofErr w:type="spellStart"/>
+      <w:r>
+        <w:rPr>
+          <w:sz w:val="24"/>
+          <w:szCs w:val="24"/>
+          <w:lang w:val="en-US"/>
+        </w:rPr>
+        <w:t>nx.Graph</w:t>
+      </w:r>
+      <w:proofErr w:type="spellEnd"/>
+      <w:r>
+        <w:rPr>
+          <w:sz w:val="24"/>
+          <w:szCs w:val="24"/>
+          <w:lang w:val="en-US"/>
+        </w:rPr>
+        <w:t>() # Graph</w:t>
+      </w:r>
+      <w:r>
+        <w:rPr>
+          <w:sz w:val="24"/>
+          <w:szCs w:val="24"/>
+          <w:lang w:val="en-US"/>
+        </w:rPr>
+        <w:t xml:space="preserve"> / G = </w:t>
+      </w:r>
+      <w:proofErr w:type="spellStart"/>
+      <w:r>
+        <w:rPr>
+          <w:sz w:val="24"/>
+          <w:szCs w:val="24"/>
+          <w:lang w:val="en-US"/>
+        </w:rPr>
+        <w:t>nx.DiGraph</w:t>
+      </w:r>
+      <w:proofErr w:type="spellEnd"/>
+      <w:r>
+        <w:rPr>
+          <w:sz w:val="24"/>
+          <w:szCs w:val="24"/>
+          <w:lang w:val="en-US"/>
+        </w:rPr>
+        <w:t xml:space="preserve">() </w:t>
       </w:r>
     </w:p>
     <w:p>
@@ -148,13 +230,23 @@
           <w:lang w:val="en-US"/>
         </w:rPr>
       </w:pPr>
-      <w:r>
-        <w:rPr>
-          <w:sz w:val="24"/>
-          <w:szCs w:val="24"/>
-          <w:lang w:val="en-US"/>
-        </w:rPr>
-        <w:t>G.add_edge(‘a’, ‘b’) create and edge</w:t>
+      <w:proofErr w:type="spellStart"/>
+      <w:r>
+        <w:rPr>
+          <w:sz w:val="24"/>
+          <w:szCs w:val="24"/>
+          <w:lang w:val="en-US"/>
+        </w:rPr>
+        <w:t>G.add_edge</w:t>
+      </w:r>
+      <w:proofErr w:type="spellEnd"/>
+      <w:r>
+        <w:rPr>
+          <w:sz w:val="24"/>
+          <w:szCs w:val="24"/>
+          <w:lang w:val="en-US"/>
+        </w:rPr>
+        <w:t>(‘a’, ‘b’) create and edge</w:t>
       </w:r>
     </w:p>
     <w:p>
@@ -198,7 +290,25 @@
           <w:szCs w:val="24"/>
           <w:lang w:val="en-US"/>
         </w:rPr>
-        <w:t>Some network carry information about friendship and antoganist based on conflict or disagreement</w:t>
+        <w:t xml:space="preserve">Some network carry information about friendship and </w:t>
+      </w:r>
+      <w:proofErr w:type="spellStart"/>
+      <w:r>
+        <w:rPr>
+          <w:sz w:val="24"/>
+          <w:szCs w:val="24"/>
+          <w:lang w:val="en-US"/>
+        </w:rPr>
+        <w:t>antoganist</w:t>
+      </w:r>
+      <w:proofErr w:type="spellEnd"/>
+      <w:r>
+        <w:rPr>
+          <w:sz w:val="24"/>
+          <w:szCs w:val="24"/>
+          <w:lang w:val="en-US"/>
+        </w:rPr>
+        <w:t xml:space="preserve"> based on conflict or disagreement</w:t>
       </w:r>
     </w:p>
     <w:p>
@@ -236,13 +346,23 @@
           <w:lang w:val="en-US"/>
         </w:rPr>
       </w:pPr>
-      <w:r>
-        <w:rPr>
-          <w:sz w:val="24"/>
-          <w:szCs w:val="24"/>
-          <w:lang w:val="en-US"/>
-        </w:rPr>
-        <w:t>Multigraps: A network where multiple edges can connect the same nodes (parallel graphs</w:t>
+      <w:proofErr w:type="spellStart"/>
+      <w:r>
+        <w:rPr>
+          <w:sz w:val="24"/>
+          <w:szCs w:val="24"/>
+          <w:lang w:val="en-US"/>
+        </w:rPr>
+        <w:t>Multigraps</w:t>
+      </w:r>
+      <w:proofErr w:type="spellEnd"/>
+      <w:r>
+        <w:rPr>
+          <w:sz w:val="24"/>
+          <w:szCs w:val="24"/>
+          <w:lang w:val="en-US"/>
+        </w:rPr>
+        <w:t>: A network where multiple edges can connect the same nodes (parallel graphs</w:t>
       </w:r>
       <w:r>
         <w:rPr>
@@ -252,13 +372,23 @@
         </w:rPr>
         <w:t xml:space="preserve">, </w:t>
       </w:r>
-      <w:r>
-        <w:rPr>
-          <w:sz w:val="24"/>
-          <w:szCs w:val="24"/>
-          <w:lang w:val="en-US"/>
-        </w:rPr>
-        <w:t>nx.MultiGraphs())</w:t>
+      <w:proofErr w:type="spellStart"/>
+      <w:r>
+        <w:rPr>
+          <w:sz w:val="24"/>
+          <w:szCs w:val="24"/>
+          <w:lang w:val="en-US"/>
+        </w:rPr>
+        <w:t>nx.MultiGraphs</w:t>
+      </w:r>
+      <w:proofErr w:type="spellEnd"/>
+      <w:r>
+        <w:rPr>
+          <w:sz w:val="24"/>
+          <w:szCs w:val="24"/>
+          <w:lang w:val="en-US"/>
+        </w:rPr>
+        <w:t>())</w:t>
       </w:r>
     </w:p>
     <w:p>
@@ -274,31 +404,61 @@
           <w:lang w:val="en-US"/>
         </w:rPr>
       </w:pPr>
-      <w:r>
-        <w:rPr>
-          <w:sz w:val="24"/>
-          <w:szCs w:val="24"/>
-          <w:lang w:val="en-US"/>
-        </w:rPr>
-        <w:t>G.edges() – get list of all edges</w:t>
-      </w:r>
-    </w:p>
-    <w:p>
-      <w:pPr>
-        <w:pStyle w:val="a3"/>
-        <w:rPr>
-          <w:sz w:val="24"/>
-          <w:szCs w:val="24"/>
-          <w:lang w:val="en-US"/>
-        </w:rPr>
-      </w:pPr>
-      <w:r>
-        <w:rPr>
-          <w:sz w:val="24"/>
-          <w:szCs w:val="24"/>
-          <w:lang w:val="en-US"/>
-        </w:rPr>
-        <w:t>G.edges(data=True) – list of all edges with attributes</w:t>
+      <w:proofErr w:type="spellStart"/>
+      <w:r>
+        <w:rPr>
+          <w:sz w:val="24"/>
+          <w:szCs w:val="24"/>
+          <w:lang w:val="en-US"/>
+        </w:rPr>
+        <w:t>G.edges</w:t>
+      </w:r>
+      <w:proofErr w:type="spellEnd"/>
+      <w:r>
+        <w:rPr>
+          <w:sz w:val="24"/>
+          <w:szCs w:val="24"/>
+          <w:lang w:val="en-US"/>
+        </w:rPr>
+        <w:t>() – get list of all edges</w:t>
+      </w:r>
+    </w:p>
+    <w:p>
+      <w:pPr>
+        <w:pStyle w:val="a3"/>
+        <w:rPr>
+          <w:sz w:val="24"/>
+          <w:szCs w:val="24"/>
+          <w:lang w:val="en-US"/>
+        </w:rPr>
+      </w:pPr>
+      <w:proofErr w:type="spellStart"/>
+      <w:proofErr w:type="gramStart"/>
+      <w:r>
+        <w:rPr>
+          <w:sz w:val="24"/>
+          <w:szCs w:val="24"/>
+          <w:lang w:val="en-US"/>
+        </w:rPr>
+        <w:t>G.edges</w:t>
+      </w:r>
+      <w:proofErr w:type="spellEnd"/>
+      <w:r>
+        <w:rPr>
+          <w:sz w:val="24"/>
+          <w:szCs w:val="24"/>
+          <w:lang w:val="en-US"/>
+        </w:rPr>
+        <w:t>(</w:t>
+      </w:r>
+      <w:proofErr w:type="gramEnd"/>
+      <w:r>
+        <w:rPr>
+          <w:sz w:val="24"/>
+          <w:szCs w:val="24"/>
+          <w:lang w:val="en-US"/>
+        </w:rPr>
+        <w:t>data=True) – list of all edges with attributes</w:t>
       </w:r>
     </w:p>
     <w:p>
@@ -314,13 +474,41 @@
           <w:lang w:val="en-US"/>
         </w:rPr>
       </w:pPr>
-      <w:r>
-        <w:rPr>
-          <w:sz w:val="24"/>
-          <w:szCs w:val="24"/>
-          <w:lang w:val="en-US"/>
-        </w:rPr>
-        <w:t>G.edge[‘A’][‘B’] – dictrionarry of attributes of edge A and B</w:t>
+      <w:proofErr w:type="spellStart"/>
+      <w:r>
+        <w:rPr>
+          <w:sz w:val="24"/>
+          <w:szCs w:val="24"/>
+          <w:lang w:val="en-US"/>
+        </w:rPr>
+        <w:t>G.edge</w:t>
+      </w:r>
+      <w:proofErr w:type="spellEnd"/>
+      <w:r>
+        <w:rPr>
+          <w:sz w:val="24"/>
+          <w:szCs w:val="24"/>
+          <w:lang w:val="en-US"/>
+        </w:rPr>
+        <w:t xml:space="preserve">[‘A’][‘B’] – </w:t>
+      </w:r>
+      <w:proofErr w:type="spellStart"/>
+      <w:r>
+        <w:rPr>
+          <w:sz w:val="24"/>
+          <w:szCs w:val="24"/>
+          <w:lang w:val="en-US"/>
+        </w:rPr>
+        <w:t>dictrionarry</w:t>
+      </w:r>
+      <w:proofErr w:type="spellEnd"/>
+      <w:r>
+        <w:rPr>
+          <w:sz w:val="24"/>
+          <w:szCs w:val="24"/>
+          <w:lang w:val="en-US"/>
+        </w:rPr>
+        <w:t xml:space="preserve"> of attributes of edge A and B</w:t>
       </w:r>
     </w:p>
     <w:p>
@@ -336,13 +524,23 @@
           <w:lang w:val="en-US"/>
         </w:rPr>
       </w:pPr>
-      <w:r>
-        <w:rPr>
-          <w:sz w:val="24"/>
-          <w:szCs w:val="24"/>
-          <w:lang w:val="en-US"/>
-        </w:rPr>
-        <w:t>G.add_node(‘Name’, role=’Name of node’s role’)</w:t>
+      <w:proofErr w:type="spellStart"/>
+      <w:r>
+        <w:rPr>
+          <w:sz w:val="24"/>
+          <w:szCs w:val="24"/>
+          <w:lang w:val="en-US"/>
+        </w:rPr>
+        <w:t>G.add_node</w:t>
+      </w:r>
+      <w:proofErr w:type="spellEnd"/>
+      <w:r>
+        <w:rPr>
+          <w:sz w:val="24"/>
+          <w:szCs w:val="24"/>
+          <w:lang w:val="en-US"/>
+        </w:rPr>
+        <w:t>(‘Name’, role=’Name of node’s role’)</w:t>
       </w:r>
     </w:p>
     <w:p>
@@ -358,31 +556,61 @@
           <w:lang w:val="en-US"/>
         </w:rPr>
       </w:pPr>
-      <w:r>
-        <w:rPr>
-          <w:sz w:val="24"/>
-          <w:szCs w:val="24"/>
-          <w:lang w:val="en-US"/>
-        </w:rPr>
-        <w:t xml:space="preserve">G.nodes() – list of nodes </w:t>
-      </w:r>
-    </w:p>
-    <w:p>
-      <w:pPr>
-        <w:pStyle w:val="a3"/>
-        <w:rPr>
-          <w:sz w:val="24"/>
-          <w:szCs w:val="24"/>
-          <w:lang w:val="en-US"/>
-        </w:rPr>
-      </w:pPr>
-      <w:r>
-        <w:rPr>
-          <w:sz w:val="24"/>
-          <w:szCs w:val="24"/>
-          <w:lang w:val="en-US"/>
-        </w:rPr>
-        <w:t>G.nodes(data=True) – list of all nodes with attributes</w:t>
+      <w:proofErr w:type="spellStart"/>
+      <w:r>
+        <w:rPr>
+          <w:sz w:val="24"/>
+          <w:szCs w:val="24"/>
+          <w:lang w:val="en-US"/>
+        </w:rPr>
+        <w:t>G.nodes</w:t>
+      </w:r>
+      <w:proofErr w:type="spellEnd"/>
+      <w:r>
+        <w:rPr>
+          <w:sz w:val="24"/>
+          <w:szCs w:val="24"/>
+          <w:lang w:val="en-US"/>
+        </w:rPr>
+        <w:t xml:space="preserve">() – list of nodes </w:t>
+      </w:r>
+    </w:p>
+    <w:p>
+      <w:pPr>
+        <w:pStyle w:val="a3"/>
+        <w:rPr>
+          <w:sz w:val="24"/>
+          <w:szCs w:val="24"/>
+          <w:lang w:val="en-US"/>
+        </w:rPr>
+      </w:pPr>
+      <w:proofErr w:type="spellStart"/>
+      <w:proofErr w:type="gramStart"/>
+      <w:r>
+        <w:rPr>
+          <w:sz w:val="24"/>
+          <w:szCs w:val="24"/>
+          <w:lang w:val="en-US"/>
+        </w:rPr>
+        <w:t>G.nodes</w:t>
+      </w:r>
+      <w:proofErr w:type="spellEnd"/>
+      <w:r>
+        <w:rPr>
+          <w:sz w:val="24"/>
+          <w:szCs w:val="24"/>
+          <w:lang w:val="en-US"/>
+        </w:rPr>
+        <w:t>(</w:t>
+      </w:r>
+      <w:proofErr w:type="gramEnd"/>
+      <w:r>
+        <w:rPr>
+          <w:sz w:val="24"/>
+          <w:szCs w:val="24"/>
+          <w:lang w:val="en-US"/>
+        </w:rPr>
+        <w:t>data=True) – list of all nodes with attributes</w:t>
       </w:r>
     </w:p>
     <w:p>
@@ -404,7 +632,25 @@
           <w:szCs w:val="24"/>
           <w:lang w:val="en-US"/>
         </w:rPr>
-        <w:t>Bipartite graphs: a graph whose nodes can be split into two sets L and R and every egde connects and node L and node in R</w:t>
+        <w:t xml:space="preserve">Bipartite graphs: a graph whose nodes can be split into two sets L and R and every </w:t>
+      </w:r>
+      <w:proofErr w:type="spellStart"/>
+      <w:r>
+        <w:rPr>
+          <w:sz w:val="24"/>
+          <w:szCs w:val="24"/>
+          <w:lang w:val="en-US"/>
+        </w:rPr>
+        <w:t>egde</w:t>
+      </w:r>
+      <w:proofErr w:type="spellEnd"/>
+      <w:r>
+        <w:rPr>
+          <w:sz w:val="24"/>
+          <w:szCs w:val="24"/>
+          <w:lang w:val="en-US"/>
+        </w:rPr>
+        <w:t xml:space="preserve"> connects and node L and node in R</w:t>
       </w:r>
     </w:p>
     <w:p>
@@ -426,79 +672,201 @@
           <w:szCs w:val="24"/>
           <w:lang w:val="en-US"/>
         </w:rPr>
-        <w:t>From network.algorithms import bipartite:</w:t>
-      </w:r>
-    </w:p>
-    <w:p>
-      <w:pPr>
-        <w:pStyle w:val="a3"/>
-        <w:rPr>
-          <w:sz w:val="24"/>
-          <w:szCs w:val="24"/>
-          <w:lang w:val="en-US"/>
-        </w:rPr>
-      </w:pPr>
-      <w:r>
-        <w:rPr>
-          <w:sz w:val="24"/>
-          <w:szCs w:val="24"/>
-          <w:lang w:val="en-US"/>
-        </w:rPr>
-        <w:t>B = nx.Graph()</w:t>
-      </w:r>
-    </w:p>
-    <w:p>
-      <w:pPr>
-        <w:pStyle w:val="a3"/>
-        <w:rPr>
-          <w:sz w:val="24"/>
-          <w:szCs w:val="24"/>
-          <w:lang w:val="en-US"/>
-        </w:rPr>
-      </w:pPr>
-      <w:r>
-        <w:rPr>
-          <w:sz w:val="24"/>
-          <w:szCs w:val="24"/>
-          <w:lang w:val="en-US"/>
-        </w:rPr>
-        <w:t>B.add_nodes_from([list of nodes], bipartite=0) label one set of nodes 0</w:t>
-      </w:r>
-    </w:p>
-    <w:p>
-      <w:pPr>
-        <w:pStyle w:val="a3"/>
-        <w:rPr>
-          <w:sz w:val="24"/>
-          <w:szCs w:val="24"/>
-          <w:lang w:val="en-US"/>
-        </w:rPr>
-      </w:pPr>
-      <w:r>
-        <w:rPr>
-          <w:sz w:val="24"/>
-          <w:szCs w:val="24"/>
-          <w:lang w:val="en-US"/>
-        </w:rPr>
-        <w:t>B.add_nodes_from([list of nodes], bipartite=1) label other set of nodes 1</w:t>
-      </w:r>
-    </w:p>
-    <w:p>
-      <w:pPr>
-        <w:pStyle w:val="a3"/>
-        <w:rPr>
-          <w:sz w:val="24"/>
-          <w:szCs w:val="24"/>
-          <w:lang w:val="en-US"/>
-        </w:rPr>
-      </w:pPr>
-      <w:r>
-        <w:rPr>
-          <w:sz w:val="24"/>
-          <w:szCs w:val="24"/>
-          <w:lang w:val="en-US"/>
-        </w:rPr>
-        <w:t xml:space="preserve">B.add_edges_from([(‘A’, 1)…) create edges </w:t>
+        <w:t xml:space="preserve">From </w:t>
+      </w:r>
+      <w:proofErr w:type="spellStart"/>
+      <w:r>
+        <w:rPr>
+          <w:sz w:val="24"/>
+          <w:szCs w:val="24"/>
+          <w:lang w:val="en-US"/>
+        </w:rPr>
+        <w:t>network.algorithms</w:t>
+      </w:r>
+      <w:proofErr w:type="spellEnd"/>
+      <w:r>
+        <w:rPr>
+          <w:sz w:val="24"/>
+          <w:szCs w:val="24"/>
+          <w:lang w:val="en-US"/>
+        </w:rPr>
+        <w:t xml:space="preserve"> import bipartite:</w:t>
+      </w:r>
+    </w:p>
+    <w:p>
+      <w:pPr>
+        <w:pStyle w:val="a3"/>
+        <w:rPr>
+          <w:sz w:val="24"/>
+          <w:szCs w:val="24"/>
+          <w:lang w:val="en-US"/>
+        </w:rPr>
+      </w:pPr>
+      <w:r>
+        <w:rPr>
+          <w:sz w:val="24"/>
+          <w:szCs w:val="24"/>
+          <w:lang w:val="en-US"/>
+        </w:rPr>
+        <w:t xml:space="preserve">B = </w:t>
+      </w:r>
+      <w:proofErr w:type="spellStart"/>
+      <w:proofErr w:type="gramStart"/>
+      <w:r>
+        <w:rPr>
+          <w:sz w:val="24"/>
+          <w:szCs w:val="24"/>
+          <w:lang w:val="en-US"/>
+        </w:rPr>
+        <w:t>nx.Graph</w:t>
+      </w:r>
+      <w:proofErr w:type="spellEnd"/>
+      <w:r>
+        <w:rPr>
+          <w:sz w:val="24"/>
+          <w:szCs w:val="24"/>
+          <w:lang w:val="en-US"/>
+        </w:rPr>
+        <w:t>()</w:t>
+      </w:r>
+      <w:proofErr w:type="gramEnd"/>
+    </w:p>
+    <w:p>
+      <w:pPr>
+        <w:pStyle w:val="a3"/>
+        <w:rPr>
+          <w:sz w:val="24"/>
+          <w:szCs w:val="24"/>
+          <w:lang w:val="en-US"/>
+        </w:rPr>
+      </w:pPr>
+      <w:proofErr w:type="spellStart"/>
+      <w:r>
+        <w:rPr>
+          <w:sz w:val="24"/>
+          <w:szCs w:val="24"/>
+          <w:lang w:val="en-US"/>
+        </w:rPr>
+        <w:t>B.add_nodes_</w:t>
+      </w:r>
+      <w:proofErr w:type="gramStart"/>
+      <w:r>
+        <w:rPr>
+          <w:sz w:val="24"/>
+          <w:szCs w:val="24"/>
+          <w:lang w:val="en-US"/>
+        </w:rPr>
+        <w:t>from</w:t>
+      </w:r>
+      <w:proofErr w:type="spellEnd"/>
+      <w:r>
+        <w:rPr>
+          <w:sz w:val="24"/>
+          <w:szCs w:val="24"/>
+          <w:lang w:val="en-US"/>
+        </w:rPr>
+        <w:t>(</w:t>
+      </w:r>
+      <w:proofErr w:type="gramEnd"/>
+      <w:r>
+        <w:rPr>
+          <w:sz w:val="24"/>
+          <w:szCs w:val="24"/>
+          <w:lang w:val="en-US"/>
+        </w:rPr>
+        <w:t>[list of nodes], bipartite=0) label one set of nodes 0</w:t>
+      </w:r>
+    </w:p>
+    <w:p>
+      <w:pPr>
+        <w:pStyle w:val="a3"/>
+        <w:rPr>
+          <w:sz w:val="24"/>
+          <w:szCs w:val="24"/>
+          <w:lang w:val="en-US"/>
+        </w:rPr>
+      </w:pPr>
+      <w:proofErr w:type="spellStart"/>
+      <w:r>
+        <w:rPr>
+          <w:sz w:val="24"/>
+          <w:szCs w:val="24"/>
+          <w:lang w:val="en-US"/>
+        </w:rPr>
+        <w:t>B.add_nodes_</w:t>
+      </w:r>
+      <w:proofErr w:type="gramStart"/>
+      <w:r>
+        <w:rPr>
+          <w:sz w:val="24"/>
+          <w:szCs w:val="24"/>
+          <w:lang w:val="en-US"/>
+        </w:rPr>
+        <w:t>from</w:t>
+      </w:r>
+      <w:proofErr w:type="spellEnd"/>
+      <w:r>
+        <w:rPr>
+          <w:sz w:val="24"/>
+          <w:szCs w:val="24"/>
+          <w:lang w:val="en-US"/>
+        </w:rPr>
+        <w:t>(</w:t>
+      </w:r>
+      <w:proofErr w:type="gramEnd"/>
+      <w:r>
+        <w:rPr>
+          <w:sz w:val="24"/>
+          <w:szCs w:val="24"/>
+          <w:lang w:val="en-US"/>
+        </w:rPr>
+        <w:t>[list of nodes], bipartite=1) label other set of nodes 1</w:t>
+      </w:r>
+    </w:p>
+    <w:p>
+      <w:pPr>
+        <w:pStyle w:val="a3"/>
+        <w:rPr>
+          <w:sz w:val="24"/>
+          <w:szCs w:val="24"/>
+          <w:lang w:val="en-US"/>
+        </w:rPr>
+      </w:pPr>
+      <w:proofErr w:type="spellStart"/>
+      <w:r>
+        <w:rPr>
+          <w:sz w:val="24"/>
+          <w:szCs w:val="24"/>
+          <w:lang w:val="en-US"/>
+        </w:rPr>
+        <w:t>B.add_edges_</w:t>
+      </w:r>
+      <w:proofErr w:type="gramStart"/>
+      <w:r>
+        <w:rPr>
+          <w:sz w:val="24"/>
+          <w:szCs w:val="24"/>
+          <w:lang w:val="en-US"/>
+        </w:rPr>
+        <w:t>from</w:t>
+      </w:r>
+      <w:proofErr w:type="spellEnd"/>
+      <w:r>
+        <w:rPr>
+          <w:sz w:val="24"/>
+          <w:szCs w:val="24"/>
+          <w:lang w:val="en-US"/>
+        </w:rPr>
+        <w:t>(</w:t>
+      </w:r>
+      <w:proofErr w:type="gramEnd"/>
+      <w:r>
+        <w:rPr>
+          <w:sz w:val="24"/>
+          <w:szCs w:val="24"/>
+          <w:lang w:val="en-US"/>
+        </w:rPr>
+        <w:t xml:space="preserve">[(‘A’, 1)…) create edges </w:t>
       </w:r>
     </w:p>
     <w:p>
@@ -512,13 +880,23 @@
           <w:lang w:val="en-US"/>
         </w:rPr>
       </w:pPr>
-      <w:r>
-        <w:rPr>
-          <w:sz w:val="24"/>
-          <w:szCs w:val="24"/>
-          <w:lang w:val="en-US"/>
-        </w:rPr>
-        <w:t>Bipartite.projected_graph(B, X)</w:t>
+      <w:proofErr w:type="spellStart"/>
+      <w:r>
+        <w:rPr>
+          <w:sz w:val="24"/>
+          <w:szCs w:val="24"/>
+          <w:lang w:val="en-US"/>
+        </w:rPr>
+        <w:t>Bipartite.projected_graph</w:t>
+      </w:r>
+      <w:proofErr w:type="spellEnd"/>
+      <w:r>
+        <w:rPr>
+          <w:sz w:val="24"/>
+          <w:szCs w:val="24"/>
+          <w:lang w:val="en-US"/>
+        </w:rPr>
+        <w:t>(B, X)</w:t>
       </w:r>
     </w:p>
     <w:p>
@@ -559,13 +937,23 @@
           <w:lang w:val="en-US"/>
         </w:rPr>
       </w:pPr>
-      <w:r>
-        <w:rPr>
-          <w:sz w:val="24"/>
-          <w:szCs w:val="24"/>
-          <w:lang w:val="en-US"/>
-        </w:rPr>
-        <w:t>Tradic closure: The tendency for people who share connections in a social network to become connected</w:t>
+      <w:proofErr w:type="spellStart"/>
+      <w:r>
+        <w:rPr>
+          <w:sz w:val="24"/>
+          <w:szCs w:val="24"/>
+          <w:lang w:val="en-US"/>
+        </w:rPr>
+        <w:t>Tradic</w:t>
+      </w:r>
+      <w:proofErr w:type="spellEnd"/>
+      <w:r>
+        <w:rPr>
+          <w:sz w:val="24"/>
+          <w:szCs w:val="24"/>
+          <w:lang w:val="en-US"/>
+        </w:rPr>
+        <w:t xml:space="preserve"> closure: The tendency for people who share connections in a social network to become connected</w:t>
       </w:r>
     </w:p>
     <w:p>
@@ -669,13 +1057,23 @@
           <w:lang w:val="en-US"/>
         </w:rPr>
       </w:pPr>
-      <w:r>
-        <w:rPr>
-          <w:sz w:val="24"/>
-          <w:szCs w:val="24"/>
-          <w:lang w:val="en-US"/>
-        </w:rPr>
-        <w:t>nx.clustering(graph, ‘node’)</w:t>
+      <w:proofErr w:type="spellStart"/>
+      <w:r>
+        <w:rPr>
+          <w:sz w:val="24"/>
+          <w:szCs w:val="24"/>
+          <w:lang w:val="en-US"/>
+        </w:rPr>
+        <w:t>nx.clustering</w:t>
+      </w:r>
+      <w:proofErr w:type="spellEnd"/>
+      <w:r>
+        <w:rPr>
+          <w:sz w:val="24"/>
+          <w:szCs w:val="24"/>
+          <w:lang w:val="en-US"/>
+        </w:rPr>
+        <w:t>(graph, ‘node’)</w:t>
       </w:r>
     </w:p>
     <w:p>
@@ -697,7 +1095,43 @@
           <w:szCs w:val="24"/>
           <w:lang w:val="en-US"/>
         </w:rPr>
-        <w:t>Clustering coeff measures the degree to wich nodes in a network tend to cluster or form triangles</w:t>
+        <w:t xml:space="preserve">Clustering </w:t>
+      </w:r>
+      <w:proofErr w:type="spellStart"/>
+      <w:r>
+        <w:rPr>
+          <w:sz w:val="24"/>
+          <w:szCs w:val="24"/>
+          <w:lang w:val="en-US"/>
+        </w:rPr>
+        <w:t>coeff</w:t>
+      </w:r>
+      <w:proofErr w:type="spellEnd"/>
+      <w:r>
+        <w:rPr>
+          <w:sz w:val="24"/>
+          <w:szCs w:val="24"/>
+          <w:lang w:val="en-US"/>
+        </w:rPr>
+        <w:t xml:space="preserve"> measures the degree to </w:t>
+      </w:r>
+      <w:proofErr w:type="spellStart"/>
+      <w:r>
+        <w:rPr>
+          <w:sz w:val="24"/>
+          <w:szCs w:val="24"/>
+          <w:lang w:val="en-US"/>
+        </w:rPr>
+        <w:t>wich</w:t>
+      </w:r>
+      <w:proofErr w:type="spellEnd"/>
+      <w:r>
+        <w:rPr>
+          <w:sz w:val="24"/>
+          <w:szCs w:val="24"/>
+          <w:lang w:val="en-US"/>
+        </w:rPr>
+        <w:t xml:space="preserve"> nodes in a network tend to cluster or form triangles</w:t>
       </w:r>
     </w:p>
     <w:p>
@@ -719,7 +1153,25 @@
           <w:szCs w:val="24"/>
           <w:lang w:val="en-US"/>
         </w:rPr>
-        <w:t>Local Clustering Coeff fraction of pairs the nodes friends that are friends with each other</w:t>
+        <w:t xml:space="preserve">Local Clustering </w:t>
+      </w:r>
+      <w:proofErr w:type="spellStart"/>
+      <w:r>
+        <w:rPr>
+          <w:sz w:val="24"/>
+          <w:szCs w:val="24"/>
+          <w:lang w:val="en-US"/>
+        </w:rPr>
+        <w:t>Coeff</w:t>
+      </w:r>
+      <w:proofErr w:type="spellEnd"/>
+      <w:r>
+        <w:rPr>
+          <w:sz w:val="24"/>
+          <w:szCs w:val="24"/>
+          <w:lang w:val="en-US"/>
+        </w:rPr>
+        <w:t xml:space="preserve"> fraction of pairs the nodes friends that are friends with each other</w:t>
       </w:r>
     </w:p>
     <w:p>
@@ -741,7 +1193,25 @@
           <w:szCs w:val="24"/>
           <w:lang w:val="en-US"/>
         </w:rPr>
-        <w:t>Global Clustering Coeff:</w:t>
+        <w:t xml:space="preserve">Global Clustering </w:t>
+      </w:r>
+      <w:proofErr w:type="spellStart"/>
+      <w:r>
+        <w:rPr>
+          <w:sz w:val="24"/>
+          <w:szCs w:val="24"/>
+          <w:lang w:val="en-US"/>
+        </w:rPr>
+        <w:t>Coeff</w:t>
+      </w:r>
+      <w:proofErr w:type="spellEnd"/>
+      <w:r>
+        <w:rPr>
+          <w:sz w:val="24"/>
+          <w:szCs w:val="24"/>
+          <w:lang w:val="en-US"/>
+        </w:rPr>
+        <w:t>:</w:t>
       </w:r>
     </w:p>
     <w:p>
@@ -763,7 +1233,25 @@
           <w:szCs w:val="24"/>
           <w:lang w:val="en-US"/>
         </w:rPr>
-        <w:t>Average local clustering – nx.average_clustering()</w:t>
+        <w:t xml:space="preserve">Average local clustering – </w:t>
+      </w:r>
+      <w:proofErr w:type="spellStart"/>
+      <w:r>
+        <w:rPr>
+          <w:sz w:val="24"/>
+          <w:szCs w:val="24"/>
+          <w:lang w:val="en-US"/>
+        </w:rPr>
+        <w:t>nx.average_clustering</w:t>
+      </w:r>
+      <w:proofErr w:type="spellEnd"/>
+      <w:r>
+        <w:rPr>
+          <w:sz w:val="24"/>
+          <w:szCs w:val="24"/>
+          <w:lang w:val="en-US"/>
+        </w:rPr>
+        <w:t>()</w:t>
       </w:r>
     </w:p>
     <w:p>
@@ -785,8 +1273,18 @@
           <w:szCs w:val="24"/>
           <w:lang w:val="en-US"/>
         </w:rPr>
-        <w:t>Transitivity – ration of triangles and numbers of ‘open triads’ nx.transitivity</w:t>
-      </w:r>
+        <w:t xml:space="preserve">Transitivity – ration of triangles and numbers of ‘open triads’ </w:t>
+      </w:r>
+      <w:proofErr w:type="spellStart"/>
+      <w:r>
+        <w:rPr>
+          <w:sz w:val="24"/>
+          <w:szCs w:val="24"/>
+          <w:lang w:val="en-US"/>
+        </w:rPr>
+        <w:t>nx.transitivity</w:t>
+      </w:r>
+      <w:proofErr w:type="spellEnd"/>
     </w:p>
     <w:p>
       <w:pPr>
@@ -807,7 +1305,6 @@
           <w:szCs w:val="24"/>
           <w:lang w:val="en-US"/>
         </w:rPr>
-        <w:lastRenderedPageBreak/>
         <w:t xml:space="preserve">Breadth-first search – a systematic and efficient procedure for computing distance </w:t>
       </w:r>
       <w:r>
@@ -816,7 +1313,43 @@
           <w:szCs w:val="24"/>
           <w:lang w:val="en-US"/>
         </w:rPr>
-        <w:t>from node to all other nodes in a large network by discovering nodes in layers(nx.bfs_tree(prag, ‘node’)</w:t>
+        <w:t>from node to all other nodes in a large network by discovering nodes in layers(</w:t>
+      </w:r>
+      <w:proofErr w:type="spellStart"/>
+      <w:r>
+        <w:rPr>
+          <w:sz w:val="24"/>
+          <w:szCs w:val="24"/>
+          <w:lang w:val="en-US"/>
+        </w:rPr>
+        <w:t>nx.bfs_tree</w:t>
+      </w:r>
+      <w:proofErr w:type="spellEnd"/>
+      <w:r>
+        <w:rPr>
+          <w:sz w:val="24"/>
+          <w:szCs w:val="24"/>
+          <w:lang w:val="en-US"/>
+        </w:rPr>
+        <w:t>(</w:t>
+      </w:r>
+      <w:proofErr w:type="spellStart"/>
+      <w:r>
+        <w:rPr>
+          <w:sz w:val="24"/>
+          <w:szCs w:val="24"/>
+          <w:lang w:val="en-US"/>
+        </w:rPr>
+        <w:t>prag</w:t>
+      </w:r>
+      <w:proofErr w:type="spellEnd"/>
+      <w:r>
+        <w:rPr>
+          <w:sz w:val="24"/>
+          <w:szCs w:val="24"/>
+          <w:lang w:val="en-US"/>
+        </w:rPr>
+        <w:t>, ‘node’)</w:t>
       </w:r>
     </w:p>
     <w:p>
@@ -838,8 +1371,18 @@
           <w:szCs w:val="24"/>
           <w:lang w:val="en-US"/>
         </w:rPr>
-        <w:t>Average distance between pairs of nodes nx.average_shortest_path_lenght</w:t>
-      </w:r>
+        <w:t xml:space="preserve">Average distance between pairs of nodes </w:t>
+      </w:r>
+      <w:proofErr w:type="spellStart"/>
+      <w:r>
+        <w:rPr>
+          <w:sz w:val="24"/>
+          <w:szCs w:val="24"/>
+          <w:lang w:val="en-US"/>
+        </w:rPr>
+        <w:t>nx.average_shortest_path_lenght</w:t>
+      </w:r>
+      <w:proofErr w:type="spellEnd"/>
     </w:p>
     <w:p>
       <w:pPr>
@@ -860,7 +1403,25 @@
           <w:szCs w:val="24"/>
           <w:lang w:val="en-US"/>
         </w:rPr>
-        <w:t>Maximum distance between any pairs of nodes nx.diameter()</w:t>
+        <w:t xml:space="preserve">Maximum distance between any pairs of nodes </w:t>
+      </w:r>
+      <w:proofErr w:type="spellStart"/>
+      <w:r>
+        <w:rPr>
+          <w:sz w:val="24"/>
+          <w:szCs w:val="24"/>
+          <w:lang w:val="en-US"/>
+        </w:rPr>
+        <w:t>nx.diameter</w:t>
+      </w:r>
+      <w:proofErr w:type="spellEnd"/>
+      <w:r>
+        <w:rPr>
+          <w:sz w:val="24"/>
+          <w:szCs w:val="24"/>
+          <w:lang w:val="en-US"/>
+        </w:rPr>
+        <w:t>()</w:t>
       </w:r>
     </w:p>
     <w:p>
@@ -882,7 +1443,25 @@
           <w:szCs w:val="24"/>
           <w:lang w:val="en-US"/>
         </w:rPr>
-        <w:t>Eccentricity of node is the largest distance between n and all other nodes nx.eccentricity()</w:t>
+        <w:t xml:space="preserve">Eccentricity of node is the largest distance between n and all other nodes </w:t>
+      </w:r>
+      <w:proofErr w:type="spellStart"/>
+      <w:r>
+        <w:rPr>
+          <w:sz w:val="24"/>
+          <w:szCs w:val="24"/>
+          <w:lang w:val="en-US"/>
+        </w:rPr>
+        <w:t>nx.eccentricity</w:t>
+      </w:r>
+      <w:proofErr w:type="spellEnd"/>
+      <w:r>
+        <w:rPr>
+          <w:sz w:val="24"/>
+          <w:szCs w:val="24"/>
+          <w:lang w:val="en-US"/>
+        </w:rPr>
+        <w:t>()</w:t>
       </w:r>
     </w:p>
     <w:p>
@@ -904,7 +1483,25 @@
           <w:szCs w:val="24"/>
           <w:lang w:val="en-US"/>
         </w:rPr>
-        <w:t>Radius of a graph is the minimum eccentricity nx.radius()</w:t>
+        <w:t xml:space="preserve">Radius of a graph is the minimum eccentricity </w:t>
+      </w:r>
+      <w:proofErr w:type="spellStart"/>
+      <w:r>
+        <w:rPr>
+          <w:sz w:val="24"/>
+          <w:szCs w:val="24"/>
+          <w:lang w:val="en-US"/>
+        </w:rPr>
+        <w:t>nx.radius</w:t>
+      </w:r>
+      <w:proofErr w:type="spellEnd"/>
+      <w:r>
+        <w:rPr>
+          <w:sz w:val="24"/>
+          <w:szCs w:val="24"/>
+          <w:lang w:val="en-US"/>
+        </w:rPr>
+        <w:t>()</w:t>
       </w:r>
     </w:p>
     <w:p>
@@ -948,7 +1545,25 @@
           <w:szCs w:val="24"/>
           <w:lang w:val="en-US"/>
         </w:rPr>
-        <w:t>The center of graph is the set of nodes that have eccentricity equal to radius nx.center()</w:t>
+        <w:t xml:space="preserve">The center of graph is the set of nodes that have eccentricity equal to radius </w:t>
+      </w:r>
+      <w:proofErr w:type="spellStart"/>
+      <w:r>
+        <w:rPr>
+          <w:sz w:val="24"/>
+          <w:szCs w:val="24"/>
+          <w:lang w:val="en-US"/>
+        </w:rPr>
+        <w:t>nx.center</w:t>
+      </w:r>
+      <w:proofErr w:type="spellEnd"/>
+      <w:r>
+        <w:rPr>
+          <w:sz w:val="24"/>
+          <w:szCs w:val="24"/>
+          <w:lang w:val="en-US"/>
+        </w:rPr>
+        <w:t>()</w:t>
       </w:r>
     </w:p>
     <w:p>
@@ -986,13 +1601,23 @@
           <w:lang w:val="en-US"/>
         </w:rPr>
       </w:pPr>
-      <w:r>
-        <w:rPr>
-          <w:sz w:val="24"/>
-          <w:szCs w:val="24"/>
-          <w:lang w:val="en-US"/>
-        </w:rPr>
-        <w:t>Nx.node_connected_component(graph, ‘node’) returns nodes that belongs to node</w:t>
+      <w:proofErr w:type="spellStart"/>
+      <w:r>
+        <w:rPr>
+          <w:sz w:val="24"/>
+          <w:szCs w:val="24"/>
+          <w:lang w:val="en-US"/>
+        </w:rPr>
+        <w:t>Nx.node_connected_component</w:t>
+      </w:r>
+      <w:proofErr w:type="spellEnd"/>
+      <w:r>
+        <w:rPr>
+          <w:sz w:val="24"/>
+          <w:szCs w:val="24"/>
+          <w:lang w:val="en-US"/>
+        </w:rPr>
+        <w:t>(graph, ‘node’) returns nodes that belongs to node</w:t>
       </w:r>
     </w:p>
     <w:p>
@@ -1014,8 +1639,18 @@
           <w:szCs w:val="24"/>
           <w:lang w:val="en-US"/>
         </w:rPr>
-        <w:t>A directed graph is strongly connected of for every pair nodes, there is a directed path from one node to other and vice versa nx.is_strongly_connected</w:t>
-      </w:r>
+        <w:t xml:space="preserve">A directed graph is strongly connected of for every pair nodes, there is a directed path from one node to other and vice versa </w:t>
+      </w:r>
+      <w:proofErr w:type="spellStart"/>
+      <w:r>
+        <w:rPr>
+          <w:sz w:val="24"/>
+          <w:szCs w:val="24"/>
+          <w:lang w:val="en-US"/>
+        </w:rPr>
+        <w:t>nx.is_strongly_connected</w:t>
+      </w:r>
+      <w:proofErr w:type="spellEnd"/>
     </w:p>
     <w:p>
       <w:pPr>
@@ -1036,7 +1671,25 @@
           <w:szCs w:val="24"/>
           <w:lang w:val="en-US"/>
         </w:rPr>
-        <w:t>Network robustness the ability of a network to maintain its general structural properties when its faces failers or attacks</w:t>
+        <w:t xml:space="preserve">Network robustness the ability of a network to maintain its general structural properties when its faces </w:t>
+      </w:r>
+      <w:proofErr w:type="spellStart"/>
+      <w:r>
+        <w:rPr>
+          <w:sz w:val="24"/>
+          <w:szCs w:val="24"/>
+          <w:lang w:val="en-US"/>
+        </w:rPr>
+        <w:t>failers</w:t>
+      </w:r>
+      <w:proofErr w:type="spellEnd"/>
+      <w:r>
+        <w:rPr>
+          <w:sz w:val="24"/>
+          <w:szCs w:val="24"/>
+          <w:lang w:val="en-US"/>
+        </w:rPr>
+        <w:t xml:space="preserve"> or attacks</w:t>
       </w:r>
     </w:p>
     <w:p>
@@ -1052,13 +1705,23 @@
           <w:lang w:val="en-US"/>
         </w:rPr>
       </w:pPr>
-      <w:r>
-        <w:rPr>
-          <w:sz w:val="24"/>
-          <w:szCs w:val="24"/>
-          <w:lang w:val="en-US"/>
-        </w:rPr>
-        <w:t>Nx.node_connectivity() returns the number of nodes that are connected</w:t>
+      <w:proofErr w:type="spellStart"/>
+      <w:r>
+        <w:rPr>
+          <w:sz w:val="24"/>
+          <w:szCs w:val="24"/>
+          <w:lang w:val="en-US"/>
+        </w:rPr>
+        <w:t>Nx.node_connectivity</w:t>
+      </w:r>
+      <w:proofErr w:type="spellEnd"/>
+      <w:r>
+        <w:rPr>
+          <w:sz w:val="24"/>
+          <w:szCs w:val="24"/>
+          <w:lang w:val="en-US"/>
+        </w:rPr>
+        <w:t>() returns the number of nodes that are connected</w:t>
       </w:r>
     </w:p>
     <w:p>
@@ -1074,13 +1737,23 @@
           <w:lang w:val="en-US"/>
         </w:rPr>
       </w:pPr>
-      <w:r>
-        <w:rPr>
-          <w:sz w:val="24"/>
-          <w:szCs w:val="24"/>
-          <w:lang w:val="en-US"/>
-        </w:rPr>
-        <w:t>Nx.minimum_node_cut() return the node by deleting which graph become disconnected</w:t>
+      <w:proofErr w:type="spellStart"/>
+      <w:r>
+        <w:rPr>
+          <w:sz w:val="24"/>
+          <w:szCs w:val="24"/>
+          <w:lang w:val="en-US"/>
+        </w:rPr>
+        <w:t>Nx.minimum_node_cut</w:t>
+      </w:r>
+      <w:proofErr w:type="spellEnd"/>
+      <w:r>
+        <w:rPr>
+          <w:sz w:val="24"/>
+          <w:szCs w:val="24"/>
+          <w:lang w:val="en-US"/>
+        </w:rPr>
+        <w:t>() return the node by deleting which graph become disconnected</w:t>
       </w:r>
     </w:p>
     <w:p>
@@ -1096,13 +1769,23 @@
           <w:lang w:val="en-US"/>
         </w:rPr>
       </w:pPr>
-      <w:r>
-        <w:rPr>
-          <w:sz w:val="24"/>
-          <w:szCs w:val="24"/>
-          <w:lang w:val="en-US"/>
-        </w:rPr>
-        <w:t>Nx.edge_connectivity() returns the number of edges that are connected</w:t>
+      <w:proofErr w:type="spellStart"/>
+      <w:r>
+        <w:rPr>
+          <w:sz w:val="24"/>
+          <w:szCs w:val="24"/>
+          <w:lang w:val="en-US"/>
+        </w:rPr>
+        <w:t>Nx.edge_connectivity</w:t>
+      </w:r>
+      <w:proofErr w:type="spellEnd"/>
+      <w:r>
+        <w:rPr>
+          <w:sz w:val="24"/>
+          <w:szCs w:val="24"/>
+          <w:lang w:val="en-US"/>
+        </w:rPr>
+        <w:t>() returns the number of edges that are connected</w:t>
       </w:r>
     </w:p>
     <w:p>
@@ -1118,13 +1801,23 @@
           <w:lang w:val="en-US"/>
         </w:rPr>
       </w:pPr>
-      <w:r>
-        <w:rPr>
-          <w:sz w:val="24"/>
-          <w:szCs w:val="24"/>
-          <w:lang w:val="en-US"/>
-        </w:rPr>
-        <w:t>Nx.minimum_edge_cut() return edges by deleting which graph become disconnected</w:t>
+      <w:proofErr w:type="spellStart"/>
+      <w:r>
+        <w:rPr>
+          <w:sz w:val="24"/>
+          <w:szCs w:val="24"/>
+          <w:lang w:val="en-US"/>
+        </w:rPr>
+        <w:t>Nx.minimum_edge_cut</w:t>
+      </w:r>
+      <w:proofErr w:type="spellEnd"/>
+      <w:r>
+        <w:rPr>
+          <w:sz w:val="24"/>
+          <w:szCs w:val="24"/>
+          <w:lang w:val="en-US"/>
+        </w:rPr>
+        <w:t>() return edges by deleting which graph become disconnected</w:t>
       </w:r>
     </w:p>
     <w:p>
@@ -1140,13 +1833,23 @@
           <w:lang w:val="en-US"/>
         </w:rPr>
       </w:pPr>
-      <w:r>
-        <w:rPr>
-          <w:sz w:val="24"/>
-          <w:szCs w:val="24"/>
-          <w:lang w:val="en-US"/>
-        </w:rPr>
-        <w:t>Nx.weakly_connected_components() return nodes weakly connected components</w:t>
+      <w:proofErr w:type="spellStart"/>
+      <w:r>
+        <w:rPr>
+          <w:sz w:val="24"/>
+          <w:szCs w:val="24"/>
+          <w:lang w:val="en-US"/>
+        </w:rPr>
+        <w:t>Nx.weakly_connected_components</w:t>
+      </w:r>
+      <w:proofErr w:type="spellEnd"/>
+      <w:r>
+        <w:rPr>
+          <w:sz w:val="24"/>
+          <w:szCs w:val="24"/>
+          <w:lang w:val="en-US"/>
+        </w:rPr>
+        <w:t>() return nodes weakly connected components</w:t>
       </w:r>
     </w:p>
     <w:p>
@@ -1195,13 +1898,59 @@
         </w:rPr>
         <w:t xml:space="preserve"> </w:t>
       </w:r>
-      <w:r>
-        <w:rPr>
-          <w:sz w:val="24"/>
-          <w:szCs w:val="24"/>
-          <w:lang w:val="en-US"/>
-        </w:rPr>
-        <w:t>nx.degree_centrality()/ nx.in_degree_centrality()/nx.out_degree_centrality()</w:t>
+      <w:proofErr w:type="spellStart"/>
+      <w:r>
+        <w:rPr>
+          <w:sz w:val="24"/>
+          <w:szCs w:val="24"/>
+          <w:lang w:val="en-US"/>
+        </w:rPr>
+        <w:t>nx.degree_centrality</w:t>
+      </w:r>
+      <w:proofErr w:type="spellEnd"/>
+      <w:r>
+        <w:rPr>
+          <w:sz w:val="24"/>
+          <w:szCs w:val="24"/>
+          <w:lang w:val="en-US"/>
+        </w:rPr>
+        <w:t xml:space="preserve">()/ </w:t>
+      </w:r>
+      <w:proofErr w:type="spellStart"/>
+      <w:r>
+        <w:rPr>
+          <w:sz w:val="24"/>
+          <w:szCs w:val="24"/>
+          <w:lang w:val="en-US"/>
+        </w:rPr>
+        <w:t>nx.in_degree_centrality</w:t>
+      </w:r>
+      <w:proofErr w:type="spellEnd"/>
+      <w:r>
+        <w:rPr>
+          <w:sz w:val="24"/>
+          <w:szCs w:val="24"/>
+          <w:lang w:val="en-US"/>
+        </w:rPr>
+        <w:t>()/</w:t>
+      </w:r>
+      <w:proofErr w:type="spellStart"/>
+      <w:r>
+        <w:rPr>
+          <w:sz w:val="24"/>
+          <w:szCs w:val="24"/>
+          <w:lang w:val="en-US"/>
+        </w:rPr>
+        <w:t>nx.out_degree_centrality</w:t>
+      </w:r>
+      <w:proofErr w:type="spellEnd"/>
+      <w:r>
+        <w:rPr>
+          <w:sz w:val="24"/>
+          <w:szCs w:val="24"/>
+          <w:lang w:val="en-US"/>
+        </w:rPr>
+        <w:t>()</w:t>
       </w:r>
     </w:p>
     <w:p>
@@ -1217,13 +1966,41 @@
           <w:lang w:val="en-US"/>
         </w:rPr>
       </w:pPr>
-      <w:r>
-        <w:rPr>
-          <w:sz w:val="24"/>
-          <w:szCs w:val="24"/>
-          <w:lang w:val="en-US"/>
-        </w:rPr>
-        <w:t>Closness centrality – important nodes are close to other nodes nx.closeness_centrality()</w:t>
+      <w:proofErr w:type="spellStart"/>
+      <w:r>
+        <w:rPr>
+          <w:sz w:val="24"/>
+          <w:szCs w:val="24"/>
+          <w:lang w:val="en-US"/>
+        </w:rPr>
+        <w:t>Closness</w:t>
+      </w:r>
+      <w:proofErr w:type="spellEnd"/>
+      <w:r>
+        <w:rPr>
+          <w:sz w:val="24"/>
+          <w:szCs w:val="24"/>
+          <w:lang w:val="en-US"/>
+        </w:rPr>
+        <w:t xml:space="preserve"> centrality – important nodes are close to other nodes </w:t>
+      </w:r>
+      <w:proofErr w:type="spellStart"/>
+      <w:r>
+        <w:rPr>
+          <w:sz w:val="24"/>
+          <w:szCs w:val="24"/>
+          <w:lang w:val="en-US"/>
+        </w:rPr>
+        <w:t>nx.closeness_centrality</w:t>
+      </w:r>
+      <w:proofErr w:type="spellEnd"/>
+      <w:r>
+        <w:rPr>
+          <w:sz w:val="24"/>
+          <w:szCs w:val="24"/>
+          <w:lang w:val="en-US"/>
+        </w:rPr>
+        <w:t>()</w:t>
       </w:r>
     </w:p>
     <w:p>
@@ -1245,135 +2022,829 @@
           <w:shd w:val="clear" w:color="auto" w:fill="FFFFFF"/>
           <w:lang w:val="en-US"/>
         </w:rPr>
-        <w:t>In graph theory, betweenness centrality is a measure of centrality in a graph based on shortest paths. For every pair of vertices in a connected graph, there exists at least one shortest path between the vertices such that either the number of edges that the path passes through (for unweighted graphs) or the sum of the weights of the edges (for weighted graphs) is minimized. The betweenness centrality for each vertex is the number of these shortest paths that pass through the vertex.</w:t>
-      </w:r>
-    </w:p>
-    <w:p>
-      <w:pPr>
-        <w:pStyle w:val="a3"/>
-        <w:numPr>
-          <w:ilvl w:val="0"/>
-          <w:numId w:val="4"/>
-        </w:numPr>
-        <w:rPr>
-          <w:sz w:val="24"/>
-          <w:szCs w:val="24"/>
-          <w:lang w:val="en-US"/>
-        </w:rPr>
-      </w:pPr>
+        <w:t xml:space="preserve">In graph theory, </w:t>
+      </w:r>
+      <w:proofErr w:type="spellStart"/>
       <w:r>
         <w:rPr>
           <w:rFonts w:ascii="Arial" w:hAnsi="Arial" w:cs="Arial"/>
           <w:shd w:val="clear" w:color="auto" w:fill="FFFFFF"/>
           <w:lang w:val="en-US"/>
         </w:rPr>
-        <w:t>Nx.betwenness_centrality(graph, normalized=, endpoints=true/false)</w:t>
-      </w:r>
-    </w:p>
-    <w:p>
-      <w:pPr>
-        <w:pStyle w:val="a3"/>
-        <w:numPr>
-          <w:ilvl w:val="0"/>
-          <w:numId w:val="4"/>
-        </w:numPr>
-        <w:rPr>
-          <w:sz w:val="24"/>
-          <w:szCs w:val="24"/>
-          <w:lang w:val="en-US"/>
-        </w:rPr>
-      </w:pPr>
+        <w:t>betweenness</w:t>
+      </w:r>
+      <w:proofErr w:type="spellEnd"/>
       <w:r>
         <w:rPr>
           <w:rFonts w:ascii="Arial" w:hAnsi="Arial" w:cs="Arial"/>
           <w:shd w:val="clear" w:color="auto" w:fill="FFFFFF"/>
           <w:lang w:val="en-US"/>
         </w:rPr>
-        <w:t>Normalization pf betweenness centrality – devide by numbers of pairs of node</w:t>
-      </w:r>
-    </w:p>
-    <w:p>
-      <w:pPr>
-        <w:pStyle w:val="a3"/>
-        <w:numPr>
-          <w:ilvl w:val="0"/>
-          <w:numId w:val="4"/>
-        </w:numPr>
-        <w:rPr>
-          <w:sz w:val="24"/>
-          <w:szCs w:val="24"/>
-          <w:lang w:val="en-US"/>
-        </w:rPr>
-      </w:pPr>
+        <w:t xml:space="preserve"> centrality is a measure of centrality in a graph based on shortest paths. For every pair of vertices in a connected graph, there exists at least one shortest path between the vertices such that either the number of edges that the path passes through (for unweighted graphs) or the sum of the weights of the edges (for weighted graphs) </w:t>
+      </w:r>
+      <w:proofErr w:type="gramStart"/>
       <w:r>
         <w:rPr>
           <w:rFonts w:ascii="Arial" w:hAnsi="Arial" w:cs="Arial"/>
           <w:shd w:val="clear" w:color="auto" w:fill="FFFFFF"/>
           <w:lang w:val="en-US"/>
         </w:rPr>
-        <w:t>Approximation – approximate computation by taking subsets of nodes</w:t>
-      </w:r>
-    </w:p>
-    <w:p>
-      <w:pPr>
-        <w:pStyle w:val="a3"/>
-        <w:numPr>
-          <w:ilvl w:val="0"/>
-          <w:numId w:val="4"/>
-        </w:numPr>
-        <w:rPr>
-          <w:sz w:val="24"/>
-          <w:szCs w:val="24"/>
-          <w:lang w:val="en-US"/>
-        </w:rPr>
-      </w:pPr>
+        <w:t>is minimized</w:t>
+      </w:r>
+      <w:proofErr w:type="gramEnd"/>
       <w:r>
         <w:rPr>
           <w:rFonts w:ascii="Arial" w:hAnsi="Arial" w:cs="Arial"/>
           <w:shd w:val="clear" w:color="auto" w:fill="FFFFFF"/>
           <w:lang w:val="en-US"/>
         </w:rPr>
-        <w:t>Subsets – we can define subsets of source and target nodes to compute betweenness centrality</w:t>
-      </w:r>
-    </w:p>
-    <w:p>
-      <w:pPr>
-        <w:pStyle w:val="a3"/>
-        <w:numPr>
-          <w:ilvl w:val="0"/>
-          <w:numId w:val="4"/>
-        </w:numPr>
-        <w:rPr>
-          <w:sz w:val="24"/>
-          <w:szCs w:val="24"/>
-          <w:lang w:val="en-US"/>
-        </w:rPr>
-      </w:pPr>
+        <w:t xml:space="preserve">. The </w:t>
+      </w:r>
+      <w:proofErr w:type="spellStart"/>
       <w:r>
         <w:rPr>
           <w:rFonts w:ascii="Arial" w:hAnsi="Arial" w:cs="Arial"/>
           <w:shd w:val="clear" w:color="auto" w:fill="FFFFFF"/>
           <w:lang w:val="en-US"/>
         </w:rPr>
-        <w:t>Edge betweenness centrality – we can apply the same framework to find important edges instead of nodes</w:t>
-      </w:r>
-    </w:p>
-    <w:p>
-      <w:pPr>
-        <w:rPr>
-          <w:sz w:val="24"/>
-          <w:szCs w:val="24"/>
-          <w:lang w:val="en-US"/>
-        </w:rPr>
-      </w:pPr>
-      <w:r>
-        <w:rPr>
-          <w:sz w:val="24"/>
-          <w:szCs w:val="24"/>
-          <w:lang w:val="en-US"/>
-        </w:rPr>
-        <w:tab/>
-      </w:r>
+        <w:t>betweenness</w:t>
+      </w:r>
+      <w:proofErr w:type="spellEnd"/>
+      <w:r>
+        <w:rPr>
+          <w:rFonts w:ascii="Arial" w:hAnsi="Arial" w:cs="Arial"/>
+          <w:shd w:val="clear" w:color="auto" w:fill="FFFFFF"/>
+          <w:lang w:val="en-US"/>
+        </w:rPr>
+        <w:t xml:space="preserve"> centrality for each vertex is the number of these shortest paths that pass through the vertex.</w:t>
+      </w:r>
+    </w:p>
+    <w:p>
+      <w:pPr>
+        <w:pStyle w:val="a3"/>
+        <w:numPr>
+          <w:ilvl w:val="0"/>
+          <w:numId w:val="4"/>
+        </w:numPr>
+        <w:rPr>
+          <w:sz w:val="24"/>
+          <w:szCs w:val="24"/>
+          <w:lang w:val="en-US"/>
+        </w:rPr>
+      </w:pPr>
+      <w:proofErr w:type="spellStart"/>
+      <w:r>
+        <w:rPr>
+          <w:rFonts w:ascii="Arial" w:hAnsi="Arial" w:cs="Arial"/>
+          <w:shd w:val="clear" w:color="auto" w:fill="FFFFFF"/>
+          <w:lang w:val="en-US"/>
+        </w:rPr>
+        <w:t>Nx.betwenness_centrality</w:t>
+      </w:r>
+      <w:proofErr w:type="spellEnd"/>
+      <w:r>
+        <w:rPr>
+          <w:rFonts w:ascii="Arial" w:hAnsi="Arial" w:cs="Arial"/>
+          <w:shd w:val="clear" w:color="auto" w:fill="FFFFFF"/>
+          <w:lang w:val="en-US"/>
+        </w:rPr>
+        <w:t>(graph, normalized=, endpoints=true/false)</w:t>
+      </w:r>
+    </w:p>
+    <w:p>
+      <w:pPr>
+        <w:pStyle w:val="a3"/>
+        <w:numPr>
+          <w:ilvl w:val="0"/>
+          <w:numId w:val="4"/>
+        </w:numPr>
+        <w:rPr>
+          <w:sz w:val="24"/>
+          <w:szCs w:val="24"/>
+          <w:lang w:val="en-US"/>
+        </w:rPr>
+      </w:pPr>
+      <w:r>
+        <w:rPr>
+          <w:rFonts w:ascii="Arial" w:hAnsi="Arial" w:cs="Arial"/>
+          <w:shd w:val="clear" w:color="auto" w:fill="FFFFFF"/>
+          <w:lang w:val="en-US"/>
+        </w:rPr>
+        <w:t xml:space="preserve">Normalization pf </w:t>
+      </w:r>
+      <w:proofErr w:type="spellStart"/>
+      <w:r>
+        <w:rPr>
+          <w:rFonts w:ascii="Arial" w:hAnsi="Arial" w:cs="Arial"/>
+          <w:shd w:val="clear" w:color="auto" w:fill="FFFFFF"/>
+          <w:lang w:val="en-US"/>
+        </w:rPr>
+        <w:t>betweenness</w:t>
+      </w:r>
+      <w:proofErr w:type="spellEnd"/>
+      <w:r>
+        <w:rPr>
+          <w:rFonts w:ascii="Arial" w:hAnsi="Arial" w:cs="Arial"/>
+          <w:shd w:val="clear" w:color="auto" w:fill="FFFFFF"/>
+          <w:lang w:val="en-US"/>
+        </w:rPr>
+        <w:t xml:space="preserve"> centrality – </w:t>
+      </w:r>
+      <w:proofErr w:type="spellStart"/>
+      <w:r>
+        <w:rPr>
+          <w:rFonts w:ascii="Arial" w:hAnsi="Arial" w:cs="Arial"/>
+          <w:shd w:val="clear" w:color="auto" w:fill="FFFFFF"/>
+          <w:lang w:val="en-US"/>
+        </w:rPr>
+        <w:t>devide</w:t>
+      </w:r>
+      <w:proofErr w:type="spellEnd"/>
+      <w:r>
+        <w:rPr>
+          <w:rFonts w:ascii="Arial" w:hAnsi="Arial" w:cs="Arial"/>
+          <w:shd w:val="clear" w:color="auto" w:fill="FFFFFF"/>
+          <w:lang w:val="en-US"/>
+        </w:rPr>
+        <w:t xml:space="preserve"> by numbers of pairs of node</w:t>
+      </w:r>
+    </w:p>
+    <w:p>
+      <w:pPr>
+        <w:pStyle w:val="a3"/>
+        <w:numPr>
+          <w:ilvl w:val="0"/>
+          <w:numId w:val="4"/>
+        </w:numPr>
+        <w:rPr>
+          <w:sz w:val="24"/>
+          <w:szCs w:val="24"/>
+          <w:lang w:val="en-US"/>
+        </w:rPr>
+      </w:pPr>
+      <w:r>
+        <w:rPr>
+          <w:rFonts w:ascii="Arial" w:hAnsi="Arial" w:cs="Arial"/>
+          <w:shd w:val="clear" w:color="auto" w:fill="FFFFFF"/>
+          <w:lang w:val="en-US"/>
+        </w:rPr>
+        <w:t>Approximation – approximate computation by taking subsets of nodes</w:t>
+      </w:r>
+    </w:p>
+    <w:p>
+      <w:pPr>
+        <w:pStyle w:val="a3"/>
+        <w:numPr>
+          <w:ilvl w:val="0"/>
+          <w:numId w:val="4"/>
+        </w:numPr>
+        <w:rPr>
+          <w:sz w:val="24"/>
+          <w:szCs w:val="24"/>
+          <w:lang w:val="en-US"/>
+        </w:rPr>
+      </w:pPr>
+      <w:r>
+        <w:rPr>
+          <w:rFonts w:ascii="Arial" w:hAnsi="Arial" w:cs="Arial"/>
+          <w:shd w:val="clear" w:color="auto" w:fill="FFFFFF"/>
+          <w:lang w:val="en-US"/>
+        </w:rPr>
+        <w:t xml:space="preserve">Subsets – we can define subsets of source and target nodes to compute </w:t>
+      </w:r>
+      <w:proofErr w:type="spellStart"/>
+      <w:r>
+        <w:rPr>
+          <w:rFonts w:ascii="Arial" w:hAnsi="Arial" w:cs="Arial"/>
+          <w:shd w:val="clear" w:color="auto" w:fill="FFFFFF"/>
+          <w:lang w:val="en-US"/>
+        </w:rPr>
+        <w:t>betweenness</w:t>
+      </w:r>
+      <w:proofErr w:type="spellEnd"/>
+      <w:r>
+        <w:rPr>
+          <w:rFonts w:ascii="Arial" w:hAnsi="Arial" w:cs="Arial"/>
+          <w:shd w:val="clear" w:color="auto" w:fill="FFFFFF"/>
+          <w:lang w:val="en-US"/>
+        </w:rPr>
+        <w:t xml:space="preserve"> centrality</w:t>
+      </w:r>
+    </w:p>
+    <w:p>
+      <w:pPr>
+        <w:pStyle w:val="a3"/>
+        <w:numPr>
+          <w:ilvl w:val="0"/>
+          <w:numId w:val="4"/>
+        </w:numPr>
+        <w:rPr>
+          <w:sz w:val="24"/>
+          <w:szCs w:val="24"/>
+          <w:lang w:val="en-US"/>
+        </w:rPr>
+      </w:pPr>
+      <w:r>
+        <w:rPr>
+          <w:rFonts w:ascii="Arial" w:hAnsi="Arial" w:cs="Arial"/>
+          <w:shd w:val="clear" w:color="auto" w:fill="FFFFFF"/>
+          <w:lang w:val="en-US"/>
+        </w:rPr>
+        <w:t xml:space="preserve">Edge </w:t>
+      </w:r>
+      <w:proofErr w:type="spellStart"/>
+      <w:r>
+        <w:rPr>
+          <w:rFonts w:ascii="Arial" w:hAnsi="Arial" w:cs="Arial"/>
+          <w:shd w:val="clear" w:color="auto" w:fill="FFFFFF"/>
+          <w:lang w:val="en-US"/>
+        </w:rPr>
+        <w:t>betweenness</w:t>
+      </w:r>
+      <w:proofErr w:type="spellEnd"/>
+      <w:r>
+        <w:rPr>
+          <w:rFonts w:ascii="Arial" w:hAnsi="Arial" w:cs="Arial"/>
+          <w:shd w:val="clear" w:color="auto" w:fill="FFFFFF"/>
+          <w:lang w:val="en-US"/>
+        </w:rPr>
+        <w:t xml:space="preserve"> centrality – we can apply the same framework to find important edges instead of nodes</w:t>
+      </w:r>
+    </w:p>
+    <w:p>
+      <w:pPr>
+        <w:pStyle w:val="a3"/>
+        <w:numPr>
+          <w:ilvl w:val="0"/>
+          <w:numId w:val="4"/>
+        </w:numPr>
+        <w:rPr>
+          <w:sz w:val="24"/>
+          <w:szCs w:val="24"/>
+          <w:lang w:val="en-US"/>
+        </w:rPr>
+      </w:pPr>
+      <w:r>
+        <w:rPr>
+          <w:sz w:val="24"/>
+          <w:szCs w:val="24"/>
+          <w:lang w:val="en-US"/>
+        </w:rPr>
+        <w:t>Basic PageRank</w:t>
+      </w:r>
+      <w:r>
+        <w:rPr>
+          <w:sz w:val="24"/>
+          <w:szCs w:val="24"/>
+          <w:lang w:val="en-US"/>
+        </w:rPr>
+        <w:t>(</w:t>
+      </w:r>
+      <w:proofErr w:type="spellStart"/>
+      <w:r>
+        <w:rPr>
+          <w:sz w:val="24"/>
+          <w:szCs w:val="24"/>
+          <w:lang w:val="en-US"/>
+        </w:rPr>
+        <w:t>nx.pagerank</w:t>
+      </w:r>
+      <w:proofErr w:type="spellEnd"/>
+      <w:r>
+        <w:rPr>
+          <w:sz w:val="24"/>
+          <w:szCs w:val="24"/>
+          <w:lang w:val="en-US"/>
+        </w:rPr>
+        <w:t>(graph, alpha=))</w:t>
+      </w:r>
+      <w:r>
+        <w:rPr>
+          <w:sz w:val="24"/>
+          <w:szCs w:val="24"/>
+          <w:lang w:val="en-US"/>
+        </w:rPr>
+        <w:t>:</w:t>
+      </w:r>
+    </w:p>
+    <w:p>
+      <w:pPr>
+        <w:pStyle w:val="a3"/>
+        <w:numPr>
+          <w:ilvl w:val="0"/>
+          <w:numId w:val="18"/>
+        </w:numPr>
+        <w:rPr>
+          <w:sz w:val="24"/>
+          <w:szCs w:val="24"/>
+          <w:lang w:val="en-US"/>
+        </w:rPr>
+      </w:pPr>
+      <w:r>
+        <w:rPr>
+          <w:sz w:val="24"/>
+          <w:szCs w:val="24"/>
+          <w:lang w:val="en-US"/>
+        </w:rPr>
+        <w:t>All Nodes start with PageRank of 1/n(</w:t>
+      </w:r>
+      <w:proofErr w:type="spellStart"/>
+      <w:r>
+        <w:rPr>
+          <w:sz w:val="24"/>
+          <w:szCs w:val="24"/>
+          <w:lang w:val="en-US"/>
+        </w:rPr>
+        <w:t>num</w:t>
+      </w:r>
+      <w:proofErr w:type="spellEnd"/>
+      <w:r>
+        <w:rPr>
+          <w:sz w:val="24"/>
+          <w:szCs w:val="24"/>
+          <w:lang w:val="en-US"/>
+        </w:rPr>
+        <w:t xml:space="preserve"> of nodes)</w:t>
+      </w:r>
+    </w:p>
+    <w:p>
+      <w:pPr>
+        <w:pStyle w:val="a3"/>
+        <w:numPr>
+          <w:ilvl w:val="0"/>
+          <w:numId w:val="18"/>
+        </w:numPr>
+        <w:rPr>
+          <w:sz w:val="24"/>
+          <w:szCs w:val="24"/>
+          <w:lang w:val="en-US"/>
+        </w:rPr>
+      </w:pPr>
+      <w:r>
+        <w:rPr>
+          <w:sz w:val="24"/>
+          <w:szCs w:val="24"/>
+          <w:lang w:val="en-US"/>
+        </w:rPr>
+        <w:t xml:space="preserve">Perform the basic PageRank Update rule - </w:t>
+      </w:r>
+      <w:r>
+        <w:rPr>
+          <w:rFonts w:ascii="Arial" w:hAnsi="Arial" w:cs="Arial"/>
+          <w:shd w:val="clear" w:color="auto" w:fill="FFFFFF"/>
+          <w:lang w:val="en-US"/>
+        </w:rPr>
+        <w:t xml:space="preserve">each node gives an equal share of its current </w:t>
+      </w:r>
+      <w:proofErr w:type="spellStart"/>
+      <w:r>
+        <w:rPr>
+          <w:rFonts w:ascii="Arial" w:hAnsi="Arial" w:cs="Arial"/>
+          <w:shd w:val="clear" w:color="auto" w:fill="FFFFFF"/>
+          <w:lang w:val="en-US"/>
+        </w:rPr>
+        <w:t>pagerank</w:t>
+      </w:r>
+      <w:proofErr w:type="spellEnd"/>
+      <w:r>
+        <w:rPr>
+          <w:rFonts w:ascii="Arial" w:hAnsi="Arial" w:cs="Arial"/>
+          <w:shd w:val="clear" w:color="auto" w:fill="FFFFFF"/>
+          <w:lang w:val="en-US"/>
+        </w:rPr>
+        <w:t xml:space="preserve"> to all the nodes it links </w:t>
+      </w:r>
+      <w:proofErr w:type="gramStart"/>
+      <w:r>
+        <w:rPr>
+          <w:rFonts w:ascii="Arial" w:hAnsi="Arial" w:cs="Arial"/>
+          <w:shd w:val="clear" w:color="auto" w:fill="FFFFFF"/>
+          <w:lang w:val="en-US"/>
+        </w:rPr>
+        <w:t>to</w:t>
+      </w:r>
+      <w:proofErr w:type="gramEnd"/>
+      <w:r>
+        <w:rPr>
+          <w:rFonts w:ascii="Arial" w:hAnsi="Arial" w:cs="Arial"/>
+          <w:shd w:val="clear" w:color="auto" w:fill="FFFFFF"/>
+          <w:lang w:val="en-US"/>
+        </w:rPr>
+        <w:t xml:space="preserve">. The new </w:t>
+      </w:r>
+      <w:proofErr w:type="spellStart"/>
+      <w:r>
+        <w:rPr>
+          <w:rFonts w:ascii="Arial" w:hAnsi="Arial" w:cs="Arial"/>
+          <w:shd w:val="clear" w:color="auto" w:fill="FFFFFF"/>
+          <w:lang w:val="en-US"/>
+        </w:rPr>
+        <w:t>pagerank</w:t>
+      </w:r>
+      <w:proofErr w:type="spellEnd"/>
+      <w:r>
+        <w:rPr>
+          <w:rFonts w:ascii="Arial" w:hAnsi="Arial" w:cs="Arial"/>
+          <w:shd w:val="clear" w:color="auto" w:fill="FFFFFF"/>
+          <w:lang w:val="en-US"/>
+        </w:rPr>
+        <w:t xml:space="preserve"> of each node is the sum of all </w:t>
+      </w:r>
+      <w:proofErr w:type="spellStart"/>
+      <w:r>
+        <w:rPr>
+          <w:rFonts w:ascii="Arial" w:hAnsi="Arial" w:cs="Arial"/>
+          <w:shd w:val="clear" w:color="auto" w:fill="FFFFFF"/>
+          <w:lang w:val="en-US"/>
+        </w:rPr>
+        <w:t>pagerank</w:t>
+      </w:r>
+      <w:proofErr w:type="spellEnd"/>
+      <w:r>
+        <w:rPr>
+          <w:rFonts w:ascii="Arial" w:hAnsi="Arial" w:cs="Arial"/>
+          <w:shd w:val="clear" w:color="auto" w:fill="FFFFFF"/>
+          <w:lang w:val="en-US"/>
+        </w:rPr>
+        <w:t xml:space="preserve"> it received from other nodes</w:t>
+      </w:r>
+    </w:p>
+    <w:p>
+      <w:pPr>
+        <w:pStyle w:val="a3"/>
+        <w:numPr>
+          <w:ilvl w:val="0"/>
+          <w:numId w:val="4"/>
+        </w:numPr>
+        <w:rPr>
+          <w:sz w:val="24"/>
+          <w:szCs w:val="24"/>
+          <w:lang w:val="en-US"/>
+        </w:rPr>
+      </w:pPr>
+      <w:r>
+        <w:rPr>
+          <w:sz w:val="24"/>
+          <w:szCs w:val="24"/>
+          <w:lang w:val="en-US"/>
+        </w:rPr>
+        <w:t>Hubs and Authorities, given a query to a search engine:</w:t>
+      </w:r>
+    </w:p>
+    <w:p>
+      <w:pPr>
+        <w:pStyle w:val="a3"/>
+        <w:numPr>
+          <w:ilvl w:val="0"/>
+          <w:numId w:val="20"/>
+        </w:numPr>
+        <w:rPr>
+          <w:sz w:val="24"/>
+          <w:szCs w:val="24"/>
+          <w:lang w:val="en-US"/>
+        </w:rPr>
+      </w:pPr>
+      <w:r>
+        <w:rPr>
+          <w:sz w:val="24"/>
+          <w:szCs w:val="24"/>
+          <w:lang w:val="en-US"/>
+        </w:rPr>
+        <w:t xml:space="preserve">Root: set of </w:t>
+      </w:r>
+      <w:proofErr w:type="spellStart"/>
+      <w:r>
+        <w:rPr>
+          <w:sz w:val="24"/>
+          <w:szCs w:val="24"/>
+          <w:lang w:val="en-US"/>
+        </w:rPr>
+        <w:t>higly</w:t>
+      </w:r>
+      <w:proofErr w:type="spellEnd"/>
+      <w:r>
+        <w:rPr>
+          <w:sz w:val="24"/>
+          <w:szCs w:val="24"/>
+          <w:lang w:val="en-US"/>
+        </w:rPr>
+        <w:t xml:space="preserve"> relevant web pages – potential authorities</w:t>
+      </w:r>
+    </w:p>
+    <w:p>
+      <w:pPr>
+        <w:pStyle w:val="a3"/>
+        <w:numPr>
+          <w:ilvl w:val="0"/>
+          <w:numId w:val="20"/>
+        </w:numPr>
+        <w:rPr>
+          <w:sz w:val="24"/>
+          <w:szCs w:val="24"/>
+          <w:lang w:val="en-US"/>
+        </w:rPr>
+      </w:pPr>
+      <w:r>
+        <w:rPr>
+          <w:sz w:val="24"/>
+          <w:szCs w:val="24"/>
+          <w:lang w:val="en-US"/>
+        </w:rPr>
+        <w:t>Find all pages that link to a page in root – potential hubs</w:t>
+      </w:r>
+    </w:p>
+    <w:p>
+      <w:pPr>
+        <w:pStyle w:val="a3"/>
+        <w:numPr>
+          <w:ilvl w:val="0"/>
+          <w:numId w:val="20"/>
+        </w:numPr>
+        <w:rPr>
+          <w:sz w:val="24"/>
+          <w:szCs w:val="24"/>
+          <w:lang w:val="en-US"/>
+        </w:rPr>
+      </w:pPr>
+      <w:r>
+        <w:rPr>
+          <w:sz w:val="24"/>
+          <w:szCs w:val="24"/>
+          <w:lang w:val="en-US"/>
+        </w:rPr>
+        <w:t>Base: root nodes and any node that links to a node in a root</w:t>
+      </w:r>
+    </w:p>
+    <w:p>
+      <w:pPr>
+        <w:pStyle w:val="a3"/>
+        <w:numPr>
+          <w:ilvl w:val="0"/>
+          <w:numId w:val="4"/>
+        </w:numPr>
+        <w:rPr>
+          <w:sz w:val="24"/>
+          <w:szCs w:val="24"/>
+          <w:lang w:val="en-US"/>
+        </w:rPr>
+      </w:pPr>
+      <w:r>
+        <w:rPr>
+          <w:sz w:val="24"/>
+          <w:szCs w:val="24"/>
+          <w:lang w:val="en-US"/>
+        </w:rPr>
+        <w:t>Hits algorithm</w:t>
+      </w:r>
+      <w:r>
+        <w:rPr>
+          <w:sz w:val="24"/>
+          <w:szCs w:val="24"/>
+          <w:lang w:val="en-US"/>
+        </w:rPr>
+        <w:t xml:space="preserve"> </w:t>
+      </w:r>
+      <w:proofErr w:type="spellStart"/>
+      <w:r>
+        <w:rPr>
+          <w:sz w:val="24"/>
+          <w:szCs w:val="24"/>
+          <w:lang w:val="en-US"/>
+        </w:rPr>
+        <w:t>hx.hits</w:t>
+      </w:r>
+      <w:proofErr w:type="spellEnd"/>
+      <w:r>
+        <w:rPr>
+          <w:sz w:val="24"/>
+          <w:szCs w:val="24"/>
+          <w:lang w:val="en-US"/>
+        </w:rPr>
+        <w:t>(graph)</w:t>
+      </w:r>
+      <w:r>
+        <w:rPr>
+          <w:sz w:val="24"/>
+          <w:szCs w:val="24"/>
+          <w:lang w:val="en-US"/>
+        </w:rPr>
+        <w:t>:</w:t>
+      </w:r>
+    </w:p>
+    <w:p>
+      <w:pPr>
+        <w:pStyle w:val="a3"/>
+        <w:numPr>
+          <w:ilvl w:val="0"/>
+          <w:numId w:val="22"/>
+        </w:numPr>
+        <w:rPr>
+          <w:sz w:val="24"/>
+          <w:szCs w:val="24"/>
+          <w:lang w:val="en-US"/>
+        </w:rPr>
+      </w:pPr>
+      <w:r>
+        <w:rPr>
+          <w:sz w:val="24"/>
+          <w:szCs w:val="24"/>
+          <w:lang w:val="en-US"/>
+        </w:rPr>
+        <w:t>Assign each node an authority and hub score of 1</w:t>
+      </w:r>
+    </w:p>
+    <w:p>
+      <w:pPr>
+        <w:pStyle w:val="a3"/>
+        <w:numPr>
+          <w:ilvl w:val="0"/>
+          <w:numId w:val="22"/>
+        </w:numPr>
+        <w:rPr>
+          <w:sz w:val="24"/>
+          <w:szCs w:val="24"/>
+          <w:lang w:val="en-US"/>
+        </w:rPr>
+      </w:pPr>
+      <w:r>
+        <w:rPr>
+          <w:sz w:val="24"/>
+          <w:szCs w:val="24"/>
+          <w:lang w:val="en-US"/>
+        </w:rPr>
+        <w:t>Apply the Authority update rule – each node’s authority score is the sum of hub scores of each node that points to it</w:t>
+      </w:r>
+    </w:p>
+    <w:p>
+      <w:pPr>
+        <w:pStyle w:val="a3"/>
+        <w:numPr>
+          <w:ilvl w:val="0"/>
+          <w:numId w:val="22"/>
+        </w:numPr>
+        <w:rPr>
+          <w:sz w:val="24"/>
+          <w:szCs w:val="24"/>
+          <w:lang w:val="en-US"/>
+        </w:rPr>
+      </w:pPr>
+      <w:r>
+        <w:rPr>
+          <w:sz w:val="24"/>
+          <w:szCs w:val="24"/>
+          <w:lang w:val="en-US"/>
+        </w:rPr>
+        <w:t>Apply the hub update rule – each node’s hub score is the sum of authority scores of each node that it points to</w:t>
+      </w:r>
+    </w:p>
+    <w:p>
+      <w:pPr>
+        <w:pStyle w:val="a3"/>
+        <w:numPr>
+          <w:ilvl w:val="0"/>
+          <w:numId w:val="22"/>
+        </w:numPr>
+        <w:rPr>
+          <w:sz w:val="24"/>
+          <w:szCs w:val="24"/>
+          <w:lang w:val="en-US"/>
+        </w:rPr>
+      </w:pPr>
+      <w:r>
+        <w:rPr>
+          <w:sz w:val="24"/>
+          <w:szCs w:val="24"/>
+          <w:lang w:val="en-US"/>
+        </w:rPr>
+        <w:t>Normalize authority score</w:t>
+      </w:r>
+    </w:p>
+    <w:p>
+      <w:pPr>
+        <w:pStyle w:val="a3"/>
+        <w:numPr>
+          <w:ilvl w:val="0"/>
+          <w:numId w:val="22"/>
+        </w:numPr>
+        <w:rPr>
+          <w:sz w:val="24"/>
+          <w:szCs w:val="24"/>
+          <w:lang w:val="en-US"/>
+        </w:rPr>
+      </w:pPr>
+      <w:r>
+        <w:rPr>
+          <w:sz w:val="24"/>
+          <w:szCs w:val="24"/>
+          <w:lang w:val="en-US"/>
+        </w:rPr>
+        <w:t>Repeat k time</w:t>
+      </w:r>
+    </w:p>
+    <w:p>
+      <w:pPr>
+        <w:rPr>
+          <w:sz w:val="24"/>
+          <w:szCs w:val="24"/>
+          <w:lang w:val="en-US"/>
+        </w:rPr>
+      </w:pPr>
+      <w:r>
+        <w:rPr>
+          <w:sz w:val="24"/>
+          <w:szCs w:val="24"/>
+          <w:lang w:val="en-US"/>
+        </w:rPr>
+        <w:t>Week 4:</w:t>
+      </w:r>
+    </w:p>
+    <w:p>
+      <w:pPr>
+        <w:pStyle w:val="a3"/>
+        <w:numPr>
+          <w:ilvl w:val="0"/>
+          <w:numId w:val="4"/>
+        </w:numPr>
+        <w:rPr>
+          <w:sz w:val="24"/>
+          <w:szCs w:val="24"/>
+          <w:lang w:val="en-US"/>
+        </w:rPr>
+      </w:pPr>
+      <w:r>
+        <w:rPr>
+          <w:sz w:val="24"/>
+          <w:szCs w:val="24"/>
+          <w:lang w:val="en-US"/>
+        </w:rPr>
+        <w:t>Degree Distribution – is the probability distribution of the degrees over the entire network</w:t>
+      </w:r>
+    </w:p>
+    <w:p>
+      <w:pPr>
+        <w:pStyle w:val="a3"/>
+        <w:numPr>
+          <w:ilvl w:val="0"/>
+          <w:numId w:val="4"/>
+        </w:numPr>
+        <w:rPr>
+          <w:sz w:val="24"/>
+          <w:szCs w:val="24"/>
+          <w:lang w:val="en-US"/>
+        </w:rPr>
+      </w:pPr>
+      <w:proofErr w:type="spellStart"/>
+      <w:r>
+        <w:rPr>
+          <w:sz w:val="24"/>
+          <w:szCs w:val="24"/>
+          <w:lang w:val="en-US"/>
+        </w:rPr>
+        <w:t>Nx.Barbasi_albert_</w:t>
+      </w:r>
+      <w:proofErr w:type="gramStart"/>
+      <w:r>
+        <w:rPr>
+          <w:sz w:val="24"/>
+          <w:szCs w:val="24"/>
+          <w:lang w:val="en-US"/>
+        </w:rPr>
+        <w:t>graph</w:t>
+      </w:r>
+      <w:proofErr w:type="spellEnd"/>
+      <w:r>
+        <w:rPr>
+          <w:sz w:val="24"/>
+          <w:szCs w:val="24"/>
+          <w:lang w:val="en-US"/>
+        </w:rPr>
+        <w:t>(</w:t>
+      </w:r>
+      <w:proofErr w:type="gramEnd"/>
+      <w:r>
+        <w:rPr>
+          <w:sz w:val="24"/>
+          <w:szCs w:val="24"/>
+          <w:lang w:val="en-US"/>
+        </w:rPr>
+        <w:t>n, m) – returns a network with n nodes. Each new node attaches to m existing nodes according to the preferential attachment model</w:t>
+      </w:r>
+    </w:p>
+    <w:p>
+      <w:pPr>
+        <w:pStyle w:val="a3"/>
+        <w:numPr>
+          <w:ilvl w:val="0"/>
+          <w:numId w:val="4"/>
+        </w:numPr>
+        <w:rPr>
+          <w:sz w:val="24"/>
+          <w:szCs w:val="24"/>
+          <w:lang w:val="en-US"/>
+        </w:rPr>
+      </w:pPr>
+      <w:bookmarkStart w:id="0" w:name="_GoBack"/>
+      <w:bookmarkEnd w:id="0"/>
     </w:p>
     <w:p>
       <w:pPr>
@@ -1393,7 +2864,7 @@
 </file>
 
 <file path=word/numbering.xml><?xml version="1.0" encoding="utf-8"?>
-<w:numbering xmlns:wpc="http://schemas.microsoft.com/office/word/2010/wordprocessingCanvas" xmlns:cx="http://schemas.microsoft.com/office/drawing/2014/chartex" xmlns:cx1="http://schemas.microsoft.com/office/drawing/2015/9/8/chartex" xmlns:cx2="http://schemas.microsoft.com/office/drawing/2015/10/21/chartex" xmlns:cx3="http://schemas.microsoft.com/office/drawing/2016/5/9/chartex" xmlns:cx4="http://schemas.microsoft.com/office/drawing/2016/5/10/chartex" xmlns:cx5="http://schemas.microsoft.com/office/drawing/2016/5/11/chartex" xmlns:cx6="http://schemas.microsoft.com/office/drawing/2016/5/12/chartex" xmlns:cx7="http://schemas.microsoft.com/office/drawing/2016/5/13/chartex" xmlns:cx8="http://schemas.microsoft.com/office/drawing/2016/5/14/chartex" xmlns:mc="http://schemas.openxmlformats.org/markup-compatibility/2006" xmlns:aink="http://schemas.microsoft.com/office/drawing/2016/ink" xmlns:am3d="http://schemas.microsoft.com/office/drawing/2017/model3d" xmlns:o="urn:schemas-microsoft-com:office:office" xmlns:r="http://schemas.openxmlformats.org/officeDocument/2006/relationships" xmlns:m="http://schemas.openxmlformats.org/officeDocument/2006/math" xmlns:v="urn:schemas-microsoft-com:vml" xmlns:wp14="http://schemas.microsoft.com/office/word/2010/wordprocessingDrawing" xmlns:wp="http://schemas.openxmlformats.org/drawingml/2006/wordprocessingDrawing" xmlns:w10="urn:schemas-microsoft-com:office:word" xmlns:w="http://schemas.openxmlformats.org/wordprocessingml/2006/main" xmlns:w14="http://schemas.microsoft.com/office/word/2010/wordml" xmlns:w15="http://schemas.microsoft.com/office/word/2012/wordml" xmlns:w16cex="http://schemas.microsoft.com/office/word/2018/wordml/cex" xmlns:w16cid="http://schemas.microsoft.com/office/word/2016/wordml/cid" xmlns:w16="http://schemas.microsoft.com/office/word/2018/wordml" xmlns:w16se="http://schemas.microsoft.com/office/word/2015/wordml/symex" xmlns:wpg="http://schemas.microsoft.com/office/word/2010/wordprocessingGroup" xmlns:wpi="http://schemas.microsoft.com/office/word/2010/wordprocessingInk" xmlns:wne="http://schemas.microsoft.com/office/word/2006/wordml" xmlns:wps="http://schemas.microsoft.com/office/word/2010/wordprocessingShape" mc:Ignorable="w14 w15 w16se w16cid w16 w16cex wp14">
+<w:numbering xmlns:wpc="http://schemas.microsoft.com/office/word/2010/wordprocessingCanvas" xmlns:cx="http://schemas.microsoft.com/office/drawing/2014/chartex" xmlns:cx1="http://schemas.microsoft.com/office/drawing/2015/9/8/chartex" xmlns:mc="http://schemas.openxmlformats.org/markup-compatibility/2006" xmlns:o="urn:schemas-microsoft-com:office:office" xmlns:r="http://schemas.openxmlformats.org/officeDocument/2006/relationships" xmlns:m="http://schemas.openxmlformats.org/officeDocument/2006/math" xmlns:v="urn:schemas-microsoft-com:vml" xmlns:wp14="http://schemas.microsoft.com/office/word/2010/wordprocessingDrawing" xmlns:wp="http://schemas.openxmlformats.org/drawingml/2006/wordprocessingDrawing" xmlns:w10="urn:schemas-microsoft-com:office:word" xmlns:w="http://schemas.openxmlformats.org/wordprocessingml/2006/main" xmlns:w14="http://schemas.microsoft.com/office/word/2010/wordml" xmlns:w15="http://schemas.microsoft.com/office/word/2012/wordml" xmlns:w16se="http://schemas.microsoft.com/office/word/2015/wordml/symex" xmlns:wpg="http://schemas.microsoft.com/office/word/2010/wordprocessingGroup" xmlns:wpi="http://schemas.microsoft.com/office/word/2010/wordprocessingInk" xmlns:wne="http://schemas.microsoft.com/office/word/2006/wordml" xmlns:wps="http://schemas.microsoft.com/office/word/2010/wordprocessingShape" mc:Ignorable="w14 w15 w16se wp14">
   <w:abstractNum w:abstractNumId="0" w15:restartNumberingAfterBreak="0">
     <w:nsid w:val="00520971"/>
     <w:multiLevelType w:val="hybridMultilevel"/>
@@ -1481,6 +2952,119 @@
     </w:lvl>
   </w:abstractNum>
   <w:abstractNum w:abstractNumId="1" w15:restartNumberingAfterBreak="0">
+    <w:nsid w:val="06A75E18"/>
+    <w:multiLevelType w:val="hybridMultilevel"/>
+    <w:tmpl w:val="FFE46C10"/>
+    <w:lvl w:ilvl="0" w:tplc="04090001">
+      <w:start w:val="1"/>
+      <w:numFmt w:val="bullet"/>
+      <w:lvlText w:val=""/>
+      <w:lvlJc w:val="left"/>
+      <w:pPr>
+        <w:ind w:left="1789" w:hanging="360"/>
+      </w:pPr>
+      <w:rPr>
+        <w:rFonts w:ascii="Symbol" w:hAnsi="Symbol" w:hint="default"/>
+      </w:rPr>
+    </w:lvl>
+    <w:lvl w:ilvl="1" w:tplc="04090003" w:tentative="1">
+      <w:start w:val="1"/>
+      <w:numFmt w:val="bullet"/>
+      <w:lvlText w:val="o"/>
+      <w:lvlJc w:val="left"/>
+      <w:pPr>
+        <w:ind w:left="2509" w:hanging="360"/>
+      </w:pPr>
+      <w:rPr>
+        <w:rFonts w:ascii="Courier New" w:hAnsi="Courier New" w:cs="Courier New" w:hint="default"/>
+      </w:rPr>
+    </w:lvl>
+    <w:lvl w:ilvl="2" w:tplc="04090005" w:tentative="1">
+      <w:start w:val="1"/>
+      <w:numFmt w:val="bullet"/>
+      <w:lvlText w:val=""/>
+      <w:lvlJc w:val="left"/>
+      <w:pPr>
+        <w:ind w:left="3229" w:hanging="360"/>
+      </w:pPr>
+      <w:rPr>
+        <w:rFonts w:ascii="Wingdings" w:hAnsi="Wingdings" w:hint="default"/>
+      </w:rPr>
+    </w:lvl>
+    <w:lvl w:ilvl="3" w:tplc="04090001" w:tentative="1">
+      <w:start w:val="1"/>
+      <w:numFmt w:val="bullet"/>
+      <w:lvlText w:val=""/>
+      <w:lvlJc w:val="left"/>
+      <w:pPr>
+        <w:ind w:left="3949" w:hanging="360"/>
+      </w:pPr>
+      <w:rPr>
+        <w:rFonts w:ascii="Symbol" w:hAnsi="Symbol" w:hint="default"/>
+      </w:rPr>
+    </w:lvl>
+    <w:lvl w:ilvl="4" w:tplc="04090003" w:tentative="1">
+      <w:start w:val="1"/>
+      <w:numFmt w:val="bullet"/>
+      <w:lvlText w:val="o"/>
+      <w:lvlJc w:val="left"/>
+      <w:pPr>
+        <w:ind w:left="4669" w:hanging="360"/>
+      </w:pPr>
+      <w:rPr>
+        <w:rFonts w:ascii="Courier New" w:hAnsi="Courier New" w:cs="Courier New" w:hint="default"/>
+      </w:rPr>
+    </w:lvl>
+    <w:lvl w:ilvl="5" w:tplc="04090005" w:tentative="1">
+      <w:start w:val="1"/>
+      <w:numFmt w:val="bullet"/>
+      <w:lvlText w:val=""/>
+      <w:lvlJc w:val="left"/>
+      <w:pPr>
+        <w:ind w:left="5389" w:hanging="360"/>
+      </w:pPr>
+      <w:rPr>
+        <w:rFonts w:ascii="Wingdings" w:hAnsi="Wingdings" w:hint="default"/>
+      </w:rPr>
+    </w:lvl>
+    <w:lvl w:ilvl="6" w:tplc="04090001" w:tentative="1">
+      <w:start w:val="1"/>
+      <w:numFmt w:val="bullet"/>
+      <w:lvlText w:val=""/>
+      <w:lvlJc w:val="left"/>
+      <w:pPr>
+        <w:ind w:left="6109" w:hanging="360"/>
+      </w:pPr>
+      <w:rPr>
+        <w:rFonts w:ascii="Symbol" w:hAnsi="Symbol" w:hint="default"/>
+      </w:rPr>
+    </w:lvl>
+    <w:lvl w:ilvl="7" w:tplc="04090003" w:tentative="1">
+      <w:start w:val="1"/>
+      <w:numFmt w:val="bullet"/>
+      <w:lvlText w:val="o"/>
+      <w:lvlJc w:val="left"/>
+      <w:pPr>
+        <w:ind w:left="6829" w:hanging="360"/>
+      </w:pPr>
+      <w:rPr>
+        <w:rFonts w:ascii="Courier New" w:hAnsi="Courier New" w:cs="Courier New" w:hint="default"/>
+      </w:rPr>
+    </w:lvl>
+    <w:lvl w:ilvl="8" w:tplc="04090005" w:tentative="1">
+      <w:start w:val="1"/>
+      <w:numFmt w:val="bullet"/>
+      <w:lvlText w:val=""/>
+      <w:lvlJc w:val="left"/>
+      <w:pPr>
+        <w:ind w:left="7549" w:hanging="360"/>
+      </w:pPr>
+      <w:rPr>
+        <w:rFonts w:ascii="Wingdings" w:hAnsi="Wingdings" w:hint="default"/>
+      </w:rPr>
+    </w:lvl>
+  </w:abstractNum>
+  <w:abstractNum w:abstractNumId="2" w15:restartNumberingAfterBreak="0">
     <w:nsid w:val="081951E3"/>
     <w:multiLevelType w:val="hybridMultilevel"/>
     <w:tmpl w:val="00087626"/>
@@ -1570,7 +3154,7 @@
       </w:pPr>
     </w:lvl>
   </w:abstractNum>
-  <w:abstractNum w:abstractNumId="2" w15:restartNumberingAfterBreak="0">
+  <w:abstractNum w:abstractNumId="3" w15:restartNumberingAfterBreak="0">
     <w:nsid w:val="0CFD6A47"/>
     <w:multiLevelType w:val="hybridMultilevel"/>
     <w:tmpl w:val="F89AED32"/>
@@ -1656,7 +3240,7 @@
       </w:pPr>
     </w:lvl>
   </w:abstractNum>
-  <w:abstractNum w:abstractNumId="3" w15:restartNumberingAfterBreak="0">
+  <w:abstractNum w:abstractNumId="4" w15:restartNumberingAfterBreak="0">
     <w:nsid w:val="0DD55FAE"/>
     <w:multiLevelType w:val="hybridMultilevel"/>
     <w:tmpl w:val="D2A0C8C2"/>
@@ -1746,7 +3330,120 @@
       </w:pPr>
     </w:lvl>
   </w:abstractNum>
-  <w:abstractNum w:abstractNumId="4" w15:restartNumberingAfterBreak="0">
+  <w:abstractNum w:abstractNumId="5" w15:restartNumberingAfterBreak="0">
+    <w:nsid w:val="0EE103D7"/>
+    <w:multiLevelType w:val="hybridMultilevel"/>
+    <w:tmpl w:val="1EBEBF2E"/>
+    <w:lvl w:ilvl="0" w:tplc="04090001">
+      <w:start w:val="1"/>
+      <w:numFmt w:val="bullet"/>
+      <w:lvlText w:val=""/>
+      <w:lvlJc w:val="left"/>
+      <w:pPr>
+        <w:ind w:left="1428" w:hanging="360"/>
+      </w:pPr>
+      <w:rPr>
+        <w:rFonts w:ascii="Symbol" w:hAnsi="Symbol" w:hint="default"/>
+      </w:rPr>
+    </w:lvl>
+    <w:lvl w:ilvl="1" w:tplc="04090003" w:tentative="1">
+      <w:start w:val="1"/>
+      <w:numFmt w:val="bullet"/>
+      <w:lvlText w:val="o"/>
+      <w:lvlJc w:val="left"/>
+      <w:pPr>
+        <w:ind w:left="2148" w:hanging="360"/>
+      </w:pPr>
+      <w:rPr>
+        <w:rFonts w:ascii="Courier New" w:hAnsi="Courier New" w:cs="Courier New" w:hint="default"/>
+      </w:rPr>
+    </w:lvl>
+    <w:lvl w:ilvl="2" w:tplc="04090005" w:tentative="1">
+      <w:start w:val="1"/>
+      <w:numFmt w:val="bullet"/>
+      <w:lvlText w:val=""/>
+      <w:lvlJc w:val="left"/>
+      <w:pPr>
+        <w:ind w:left="2868" w:hanging="360"/>
+      </w:pPr>
+      <w:rPr>
+        <w:rFonts w:ascii="Wingdings" w:hAnsi="Wingdings" w:hint="default"/>
+      </w:rPr>
+    </w:lvl>
+    <w:lvl w:ilvl="3" w:tplc="04090001" w:tentative="1">
+      <w:start w:val="1"/>
+      <w:numFmt w:val="bullet"/>
+      <w:lvlText w:val=""/>
+      <w:lvlJc w:val="left"/>
+      <w:pPr>
+        <w:ind w:left="3588" w:hanging="360"/>
+      </w:pPr>
+      <w:rPr>
+        <w:rFonts w:ascii="Symbol" w:hAnsi="Symbol" w:hint="default"/>
+      </w:rPr>
+    </w:lvl>
+    <w:lvl w:ilvl="4" w:tplc="04090003" w:tentative="1">
+      <w:start w:val="1"/>
+      <w:numFmt w:val="bullet"/>
+      <w:lvlText w:val="o"/>
+      <w:lvlJc w:val="left"/>
+      <w:pPr>
+        <w:ind w:left="4308" w:hanging="360"/>
+      </w:pPr>
+      <w:rPr>
+        <w:rFonts w:ascii="Courier New" w:hAnsi="Courier New" w:cs="Courier New" w:hint="default"/>
+      </w:rPr>
+    </w:lvl>
+    <w:lvl w:ilvl="5" w:tplc="04090005" w:tentative="1">
+      <w:start w:val="1"/>
+      <w:numFmt w:val="bullet"/>
+      <w:lvlText w:val=""/>
+      <w:lvlJc w:val="left"/>
+      <w:pPr>
+        <w:ind w:left="5028" w:hanging="360"/>
+      </w:pPr>
+      <w:rPr>
+        <w:rFonts w:ascii="Wingdings" w:hAnsi="Wingdings" w:hint="default"/>
+      </w:rPr>
+    </w:lvl>
+    <w:lvl w:ilvl="6" w:tplc="04090001" w:tentative="1">
+      <w:start w:val="1"/>
+      <w:numFmt w:val="bullet"/>
+      <w:lvlText w:val=""/>
+      <w:lvlJc w:val="left"/>
+      <w:pPr>
+        <w:ind w:left="5748" w:hanging="360"/>
+      </w:pPr>
+      <w:rPr>
+        <w:rFonts w:ascii="Symbol" w:hAnsi="Symbol" w:hint="default"/>
+      </w:rPr>
+    </w:lvl>
+    <w:lvl w:ilvl="7" w:tplc="04090003" w:tentative="1">
+      <w:start w:val="1"/>
+      <w:numFmt w:val="bullet"/>
+      <w:lvlText w:val="o"/>
+      <w:lvlJc w:val="left"/>
+      <w:pPr>
+        <w:ind w:left="6468" w:hanging="360"/>
+      </w:pPr>
+      <w:rPr>
+        <w:rFonts w:ascii="Courier New" w:hAnsi="Courier New" w:cs="Courier New" w:hint="default"/>
+      </w:rPr>
+    </w:lvl>
+    <w:lvl w:ilvl="8" w:tplc="04090005" w:tentative="1">
+      <w:start w:val="1"/>
+      <w:numFmt w:val="bullet"/>
+      <w:lvlText w:val=""/>
+      <w:lvlJc w:val="left"/>
+      <w:pPr>
+        <w:ind w:left="7188" w:hanging="360"/>
+      </w:pPr>
+      <w:rPr>
+        <w:rFonts w:ascii="Wingdings" w:hAnsi="Wingdings" w:hint="default"/>
+      </w:rPr>
+    </w:lvl>
+  </w:abstractNum>
+  <w:abstractNum w:abstractNumId="6" w15:restartNumberingAfterBreak="0">
     <w:nsid w:val="123B164A"/>
     <w:multiLevelType w:val="hybridMultilevel"/>
     <w:tmpl w:val="76B2F47C"/>
@@ -1859,7 +3556,7 @@
       </w:rPr>
     </w:lvl>
   </w:abstractNum>
-  <w:abstractNum w:abstractNumId="5" w15:restartNumberingAfterBreak="0">
+  <w:abstractNum w:abstractNumId="7" w15:restartNumberingAfterBreak="0">
     <w:nsid w:val="12573EEE"/>
     <w:multiLevelType w:val="hybridMultilevel"/>
     <w:tmpl w:val="E8B06844"/>
@@ -1972,7 +3669,120 @@
       </w:rPr>
     </w:lvl>
   </w:abstractNum>
-  <w:abstractNum w:abstractNumId="6" w15:restartNumberingAfterBreak="0">
+  <w:abstractNum w:abstractNumId="8" w15:restartNumberingAfterBreak="0">
+    <w:nsid w:val="14AE7C28"/>
+    <w:multiLevelType w:val="hybridMultilevel"/>
+    <w:tmpl w:val="D7545BBC"/>
+    <w:lvl w:ilvl="0" w:tplc="04090001">
+      <w:start w:val="1"/>
+      <w:numFmt w:val="bullet"/>
+      <w:lvlText w:val=""/>
+      <w:lvlJc w:val="left"/>
+      <w:pPr>
+        <w:ind w:left="1428" w:hanging="360"/>
+      </w:pPr>
+      <w:rPr>
+        <w:rFonts w:ascii="Symbol" w:hAnsi="Symbol" w:hint="default"/>
+      </w:rPr>
+    </w:lvl>
+    <w:lvl w:ilvl="1" w:tplc="04090003" w:tentative="1">
+      <w:start w:val="1"/>
+      <w:numFmt w:val="bullet"/>
+      <w:lvlText w:val="o"/>
+      <w:lvlJc w:val="left"/>
+      <w:pPr>
+        <w:ind w:left="2148" w:hanging="360"/>
+      </w:pPr>
+      <w:rPr>
+        <w:rFonts w:ascii="Courier New" w:hAnsi="Courier New" w:cs="Courier New" w:hint="default"/>
+      </w:rPr>
+    </w:lvl>
+    <w:lvl w:ilvl="2" w:tplc="04090005" w:tentative="1">
+      <w:start w:val="1"/>
+      <w:numFmt w:val="bullet"/>
+      <w:lvlText w:val=""/>
+      <w:lvlJc w:val="left"/>
+      <w:pPr>
+        <w:ind w:left="2868" w:hanging="360"/>
+      </w:pPr>
+      <w:rPr>
+        <w:rFonts w:ascii="Wingdings" w:hAnsi="Wingdings" w:hint="default"/>
+      </w:rPr>
+    </w:lvl>
+    <w:lvl w:ilvl="3" w:tplc="04090001" w:tentative="1">
+      <w:start w:val="1"/>
+      <w:numFmt w:val="bullet"/>
+      <w:lvlText w:val=""/>
+      <w:lvlJc w:val="left"/>
+      <w:pPr>
+        <w:ind w:left="3588" w:hanging="360"/>
+      </w:pPr>
+      <w:rPr>
+        <w:rFonts w:ascii="Symbol" w:hAnsi="Symbol" w:hint="default"/>
+      </w:rPr>
+    </w:lvl>
+    <w:lvl w:ilvl="4" w:tplc="04090003" w:tentative="1">
+      <w:start w:val="1"/>
+      <w:numFmt w:val="bullet"/>
+      <w:lvlText w:val="o"/>
+      <w:lvlJc w:val="left"/>
+      <w:pPr>
+        <w:ind w:left="4308" w:hanging="360"/>
+      </w:pPr>
+      <w:rPr>
+        <w:rFonts w:ascii="Courier New" w:hAnsi="Courier New" w:cs="Courier New" w:hint="default"/>
+      </w:rPr>
+    </w:lvl>
+    <w:lvl w:ilvl="5" w:tplc="04090005" w:tentative="1">
+      <w:start w:val="1"/>
+      <w:numFmt w:val="bullet"/>
+      <w:lvlText w:val=""/>
+      <w:lvlJc w:val="left"/>
+      <w:pPr>
+        <w:ind w:left="5028" w:hanging="360"/>
+      </w:pPr>
+      <w:rPr>
+        <w:rFonts w:ascii="Wingdings" w:hAnsi="Wingdings" w:hint="default"/>
+      </w:rPr>
+    </w:lvl>
+    <w:lvl w:ilvl="6" w:tplc="04090001" w:tentative="1">
+      <w:start w:val="1"/>
+      <w:numFmt w:val="bullet"/>
+      <w:lvlText w:val=""/>
+      <w:lvlJc w:val="left"/>
+      <w:pPr>
+        <w:ind w:left="5748" w:hanging="360"/>
+      </w:pPr>
+      <w:rPr>
+        <w:rFonts w:ascii="Symbol" w:hAnsi="Symbol" w:hint="default"/>
+      </w:rPr>
+    </w:lvl>
+    <w:lvl w:ilvl="7" w:tplc="04090003" w:tentative="1">
+      <w:start w:val="1"/>
+      <w:numFmt w:val="bullet"/>
+      <w:lvlText w:val="o"/>
+      <w:lvlJc w:val="left"/>
+      <w:pPr>
+        <w:ind w:left="6468" w:hanging="360"/>
+      </w:pPr>
+      <w:rPr>
+        <w:rFonts w:ascii="Courier New" w:hAnsi="Courier New" w:cs="Courier New" w:hint="default"/>
+      </w:rPr>
+    </w:lvl>
+    <w:lvl w:ilvl="8" w:tplc="04090005" w:tentative="1">
+      <w:start w:val="1"/>
+      <w:numFmt w:val="bullet"/>
+      <w:lvlText w:val=""/>
+      <w:lvlJc w:val="left"/>
+      <w:pPr>
+        <w:ind w:left="7188" w:hanging="360"/>
+      </w:pPr>
+      <w:rPr>
+        <w:rFonts w:ascii="Wingdings" w:hAnsi="Wingdings" w:hint="default"/>
+      </w:rPr>
+    </w:lvl>
+  </w:abstractNum>
+  <w:abstractNum w:abstractNumId="9" w15:restartNumberingAfterBreak="0">
     <w:nsid w:val="1E68299C"/>
     <w:multiLevelType w:val="hybridMultilevel"/>
     <w:tmpl w:val="05529BCC"/>
@@ -2062,7 +3872,7 @@
       </w:pPr>
     </w:lvl>
   </w:abstractNum>
-  <w:abstractNum w:abstractNumId="7" w15:restartNumberingAfterBreak="0">
+  <w:abstractNum w:abstractNumId="10" w15:restartNumberingAfterBreak="0">
     <w:nsid w:val="25B5451C"/>
     <w:multiLevelType w:val="hybridMultilevel"/>
     <w:tmpl w:val="0D3C03BE"/>
@@ -2148,7 +3958,93 @@
       </w:pPr>
     </w:lvl>
   </w:abstractNum>
-  <w:abstractNum w:abstractNumId="8" w15:restartNumberingAfterBreak="0">
+  <w:abstractNum w:abstractNumId="11" w15:restartNumberingAfterBreak="0">
+    <w:nsid w:val="34C6513C"/>
+    <w:multiLevelType w:val="hybridMultilevel"/>
+    <w:tmpl w:val="67524B22"/>
+    <w:lvl w:ilvl="0" w:tplc="0409000F">
+      <w:start w:val="1"/>
+      <w:numFmt w:val="decimal"/>
+      <w:lvlText w:val="%1."/>
+      <w:lvlJc w:val="left"/>
+      <w:pPr>
+        <w:ind w:left="2130" w:hanging="360"/>
+      </w:pPr>
+    </w:lvl>
+    <w:lvl w:ilvl="1" w:tplc="04090019" w:tentative="1">
+      <w:start w:val="1"/>
+      <w:numFmt w:val="lowerLetter"/>
+      <w:lvlText w:val="%2."/>
+      <w:lvlJc w:val="left"/>
+      <w:pPr>
+        <w:ind w:left="2850" w:hanging="360"/>
+      </w:pPr>
+    </w:lvl>
+    <w:lvl w:ilvl="2" w:tplc="0409001B" w:tentative="1">
+      <w:start w:val="1"/>
+      <w:numFmt w:val="lowerRoman"/>
+      <w:lvlText w:val="%3."/>
+      <w:lvlJc w:val="right"/>
+      <w:pPr>
+        <w:ind w:left="3570" w:hanging="180"/>
+      </w:pPr>
+    </w:lvl>
+    <w:lvl w:ilvl="3" w:tplc="0409000F" w:tentative="1">
+      <w:start w:val="1"/>
+      <w:numFmt w:val="decimal"/>
+      <w:lvlText w:val="%4."/>
+      <w:lvlJc w:val="left"/>
+      <w:pPr>
+        <w:ind w:left="4290" w:hanging="360"/>
+      </w:pPr>
+    </w:lvl>
+    <w:lvl w:ilvl="4" w:tplc="04090019" w:tentative="1">
+      <w:start w:val="1"/>
+      <w:numFmt w:val="lowerLetter"/>
+      <w:lvlText w:val="%5."/>
+      <w:lvlJc w:val="left"/>
+      <w:pPr>
+        <w:ind w:left="5010" w:hanging="360"/>
+      </w:pPr>
+    </w:lvl>
+    <w:lvl w:ilvl="5" w:tplc="0409001B" w:tentative="1">
+      <w:start w:val="1"/>
+      <w:numFmt w:val="lowerRoman"/>
+      <w:lvlText w:val="%6."/>
+      <w:lvlJc w:val="right"/>
+      <w:pPr>
+        <w:ind w:left="5730" w:hanging="180"/>
+      </w:pPr>
+    </w:lvl>
+    <w:lvl w:ilvl="6" w:tplc="0409000F" w:tentative="1">
+      <w:start w:val="1"/>
+      <w:numFmt w:val="decimal"/>
+      <w:lvlText w:val="%7."/>
+      <w:lvlJc w:val="left"/>
+      <w:pPr>
+        <w:ind w:left="6450" w:hanging="360"/>
+      </w:pPr>
+    </w:lvl>
+    <w:lvl w:ilvl="7" w:tplc="04090019" w:tentative="1">
+      <w:start w:val="1"/>
+      <w:numFmt w:val="lowerLetter"/>
+      <w:lvlText w:val="%8."/>
+      <w:lvlJc w:val="left"/>
+      <w:pPr>
+        <w:ind w:left="7170" w:hanging="360"/>
+      </w:pPr>
+    </w:lvl>
+    <w:lvl w:ilvl="8" w:tplc="0409001B" w:tentative="1">
+      <w:start w:val="1"/>
+      <w:numFmt w:val="lowerRoman"/>
+      <w:lvlText w:val="%9."/>
+      <w:lvlJc w:val="right"/>
+      <w:pPr>
+        <w:ind w:left="7890" w:hanging="180"/>
+      </w:pPr>
+    </w:lvl>
+  </w:abstractNum>
+  <w:abstractNum w:abstractNumId="12" w15:restartNumberingAfterBreak="0">
     <w:nsid w:val="38600222"/>
     <w:multiLevelType w:val="hybridMultilevel"/>
     <w:tmpl w:val="230864FA"/>
@@ -2234,7 +4130,7 @@
       </w:pPr>
     </w:lvl>
   </w:abstractNum>
-  <w:abstractNum w:abstractNumId="9" w15:restartNumberingAfterBreak="0">
+  <w:abstractNum w:abstractNumId="13" w15:restartNumberingAfterBreak="0">
     <w:nsid w:val="4552135A"/>
     <w:multiLevelType w:val="hybridMultilevel"/>
     <w:tmpl w:val="2D3CA18C"/>
@@ -2347,7 +4243,7 @@
       </w:rPr>
     </w:lvl>
   </w:abstractNum>
-  <w:abstractNum w:abstractNumId="10" w15:restartNumberingAfterBreak="0">
+  <w:abstractNum w:abstractNumId="14" w15:restartNumberingAfterBreak="0">
     <w:nsid w:val="476710A2"/>
     <w:multiLevelType w:val="hybridMultilevel"/>
     <w:tmpl w:val="7310BA50"/>
@@ -2460,7 +4356,7 @@
       </w:rPr>
     </w:lvl>
   </w:abstractNum>
-  <w:abstractNum w:abstractNumId="11" w15:restartNumberingAfterBreak="0">
+  <w:abstractNum w:abstractNumId="15" w15:restartNumberingAfterBreak="0">
     <w:nsid w:val="47FC4BA8"/>
     <w:multiLevelType w:val="hybridMultilevel"/>
     <w:tmpl w:val="7874619E"/>
@@ -2550,7 +4446,120 @@
       </w:pPr>
     </w:lvl>
   </w:abstractNum>
-  <w:abstractNum w:abstractNumId="12" w15:restartNumberingAfterBreak="0">
+  <w:abstractNum w:abstractNumId="16" w15:restartNumberingAfterBreak="0">
+    <w:nsid w:val="484F4E9C"/>
+    <w:multiLevelType w:val="hybridMultilevel"/>
+    <w:tmpl w:val="DB3C314E"/>
+    <w:lvl w:ilvl="0" w:tplc="04090001">
+      <w:start w:val="1"/>
+      <w:numFmt w:val="bullet"/>
+      <w:lvlText w:val=""/>
+      <w:lvlJc w:val="left"/>
+      <w:pPr>
+        <w:ind w:left="1429" w:hanging="360"/>
+      </w:pPr>
+      <w:rPr>
+        <w:rFonts w:ascii="Symbol" w:hAnsi="Symbol" w:hint="default"/>
+      </w:rPr>
+    </w:lvl>
+    <w:lvl w:ilvl="1" w:tplc="04090003" w:tentative="1">
+      <w:start w:val="1"/>
+      <w:numFmt w:val="bullet"/>
+      <w:lvlText w:val="o"/>
+      <w:lvlJc w:val="left"/>
+      <w:pPr>
+        <w:ind w:left="2149" w:hanging="360"/>
+      </w:pPr>
+      <w:rPr>
+        <w:rFonts w:ascii="Courier New" w:hAnsi="Courier New" w:cs="Courier New" w:hint="default"/>
+      </w:rPr>
+    </w:lvl>
+    <w:lvl w:ilvl="2" w:tplc="04090005" w:tentative="1">
+      <w:start w:val="1"/>
+      <w:numFmt w:val="bullet"/>
+      <w:lvlText w:val=""/>
+      <w:lvlJc w:val="left"/>
+      <w:pPr>
+        <w:ind w:left="2869" w:hanging="360"/>
+      </w:pPr>
+      <w:rPr>
+        <w:rFonts w:ascii="Wingdings" w:hAnsi="Wingdings" w:hint="default"/>
+      </w:rPr>
+    </w:lvl>
+    <w:lvl w:ilvl="3" w:tplc="04090001" w:tentative="1">
+      <w:start w:val="1"/>
+      <w:numFmt w:val="bullet"/>
+      <w:lvlText w:val=""/>
+      <w:lvlJc w:val="left"/>
+      <w:pPr>
+        <w:ind w:left="3589" w:hanging="360"/>
+      </w:pPr>
+      <w:rPr>
+        <w:rFonts w:ascii="Symbol" w:hAnsi="Symbol" w:hint="default"/>
+      </w:rPr>
+    </w:lvl>
+    <w:lvl w:ilvl="4" w:tplc="04090003" w:tentative="1">
+      <w:start w:val="1"/>
+      <w:numFmt w:val="bullet"/>
+      <w:lvlText w:val="o"/>
+      <w:lvlJc w:val="left"/>
+      <w:pPr>
+        <w:ind w:left="4309" w:hanging="360"/>
+      </w:pPr>
+      <w:rPr>
+        <w:rFonts w:ascii="Courier New" w:hAnsi="Courier New" w:cs="Courier New" w:hint="default"/>
+      </w:rPr>
+    </w:lvl>
+    <w:lvl w:ilvl="5" w:tplc="04090005" w:tentative="1">
+      <w:start w:val="1"/>
+      <w:numFmt w:val="bullet"/>
+      <w:lvlText w:val=""/>
+      <w:lvlJc w:val="left"/>
+      <w:pPr>
+        <w:ind w:left="5029" w:hanging="360"/>
+      </w:pPr>
+      <w:rPr>
+        <w:rFonts w:ascii="Wingdings" w:hAnsi="Wingdings" w:hint="default"/>
+      </w:rPr>
+    </w:lvl>
+    <w:lvl w:ilvl="6" w:tplc="04090001" w:tentative="1">
+      <w:start w:val="1"/>
+      <w:numFmt w:val="bullet"/>
+      <w:lvlText w:val=""/>
+      <w:lvlJc w:val="left"/>
+      <w:pPr>
+        <w:ind w:left="5749" w:hanging="360"/>
+      </w:pPr>
+      <w:rPr>
+        <w:rFonts w:ascii="Symbol" w:hAnsi="Symbol" w:hint="default"/>
+      </w:rPr>
+    </w:lvl>
+    <w:lvl w:ilvl="7" w:tplc="04090003" w:tentative="1">
+      <w:start w:val="1"/>
+      <w:numFmt w:val="bullet"/>
+      <w:lvlText w:val="o"/>
+      <w:lvlJc w:val="left"/>
+      <w:pPr>
+        <w:ind w:left="6469" w:hanging="360"/>
+      </w:pPr>
+      <w:rPr>
+        <w:rFonts w:ascii="Courier New" w:hAnsi="Courier New" w:cs="Courier New" w:hint="default"/>
+      </w:rPr>
+    </w:lvl>
+    <w:lvl w:ilvl="8" w:tplc="04090005" w:tentative="1">
+      <w:start w:val="1"/>
+      <w:numFmt w:val="bullet"/>
+      <w:lvlText w:val=""/>
+      <w:lvlJc w:val="left"/>
+      <w:pPr>
+        <w:ind w:left="7189" w:hanging="360"/>
+      </w:pPr>
+      <w:rPr>
+        <w:rFonts w:ascii="Wingdings" w:hAnsi="Wingdings" w:hint="default"/>
+      </w:rPr>
+    </w:lvl>
+  </w:abstractNum>
+  <w:abstractNum w:abstractNumId="17" w15:restartNumberingAfterBreak="0">
     <w:nsid w:val="4D1202BC"/>
     <w:multiLevelType w:val="hybridMultilevel"/>
     <w:tmpl w:val="21B47A62"/>
@@ -2640,7 +4649,120 @@
       </w:pPr>
     </w:lvl>
   </w:abstractNum>
-  <w:abstractNum w:abstractNumId="13" w15:restartNumberingAfterBreak="0">
+  <w:abstractNum w:abstractNumId="18" w15:restartNumberingAfterBreak="0">
+    <w:nsid w:val="531C1363"/>
+    <w:multiLevelType w:val="hybridMultilevel"/>
+    <w:tmpl w:val="D4D47598"/>
+    <w:lvl w:ilvl="0" w:tplc="04090001">
+      <w:start w:val="1"/>
+      <w:numFmt w:val="bullet"/>
+      <w:lvlText w:val=""/>
+      <w:lvlJc w:val="left"/>
+      <w:pPr>
+        <w:ind w:left="1789" w:hanging="360"/>
+      </w:pPr>
+      <w:rPr>
+        <w:rFonts w:ascii="Symbol" w:hAnsi="Symbol" w:hint="default"/>
+      </w:rPr>
+    </w:lvl>
+    <w:lvl w:ilvl="1" w:tplc="04090003" w:tentative="1">
+      <w:start w:val="1"/>
+      <w:numFmt w:val="bullet"/>
+      <w:lvlText w:val="o"/>
+      <w:lvlJc w:val="left"/>
+      <w:pPr>
+        <w:ind w:left="2509" w:hanging="360"/>
+      </w:pPr>
+      <w:rPr>
+        <w:rFonts w:ascii="Courier New" w:hAnsi="Courier New" w:cs="Courier New" w:hint="default"/>
+      </w:rPr>
+    </w:lvl>
+    <w:lvl w:ilvl="2" w:tplc="04090005" w:tentative="1">
+      <w:start w:val="1"/>
+      <w:numFmt w:val="bullet"/>
+      <w:lvlText w:val=""/>
+      <w:lvlJc w:val="left"/>
+      <w:pPr>
+        <w:ind w:left="3229" w:hanging="360"/>
+      </w:pPr>
+      <w:rPr>
+        <w:rFonts w:ascii="Wingdings" w:hAnsi="Wingdings" w:hint="default"/>
+      </w:rPr>
+    </w:lvl>
+    <w:lvl w:ilvl="3" w:tplc="04090001" w:tentative="1">
+      <w:start w:val="1"/>
+      <w:numFmt w:val="bullet"/>
+      <w:lvlText w:val=""/>
+      <w:lvlJc w:val="left"/>
+      <w:pPr>
+        <w:ind w:left="3949" w:hanging="360"/>
+      </w:pPr>
+      <w:rPr>
+        <w:rFonts w:ascii="Symbol" w:hAnsi="Symbol" w:hint="default"/>
+      </w:rPr>
+    </w:lvl>
+    <w:lvl w:ilvl="4" w:tplc="04090003" w:tentative="1">
+      <w:start w:val="1"/>
+      <w:numFmt w:val="bullet"/>
+      <w:lvlText w:val="o"/>
+      <w:lvlJc w:val="left"/>
+      <w:pPr>
+        <w:ind w:left="4669" w:hanging="360"/>
+      </w:pPr>
+      <w:rPr>
+        <w:rFonts w:ascii="Courier New" w:hAnsi="Courier New" w:cs="Courier New" w:hint="default"/>
+      </w:rPr>
+    </w:lvl>
+    <w:lvl w:ilvl="5" w:tplc="04090005" w:tentative="1">
+      <w:start w:val="1"/>
+      <w:numFmt w:val="bullet"/>
+      <w:lvlText w:val=""/>
+      <w:lvlJc w:val="left"/>
+      <w:pPr>
+        <w:ind w:left="5389" w:hanging="360"/>
+      </w:pPr>
+      <w:rPr>
+        <w:rFonts w:ascii="Wingdings" w:hAnsi="Wingdings" w:hint="default"/>
+      </w:rPr>
+    </w:lvl>
+    <w:lvl w:ilvl="6" w:tplc="04090001" w:tentative="1">
+      <w:start w:val="1"/>
+      <w:numFmt w:val="bullet"/>
+      <w:lvlText w:val=""/>
+      <w:lvlJc w:val="left"/>
+      <w:pPr>
+        <w:ind w:left="6109" w:hanging="360"/>
+      </w:pPr>
+      <w:rPr>
+        <w:rFonts w:ascii="Symbol" w:hAnsi="Symbol" w:hint="default"/>
+      </w:rPr>
+    </w:lvl>
+    <w:lvl w:ilvl="7" w:tplc="04090003" w:tentative="1">
+      <w:start w:val="1"/>
+      <w:numFmt w:val="bullet"/>
+      <w:lvlText w:val="o"/>
+      <w:lvlJc w:val="left"/>
+      <w:pPr>
+        <w:ind w:left="6829" w:hanging="360"/>
+      </w:pPr>
+      <w:rPr>
+        <w:rFonts w:ascii="Courier New" w:hAnsi="Courier New" w:cs="Courier New" w:hint="default"/>
+      </w:rPr>
+    </w:lvl>
+    <w:lvl w:ilvl="8" w:tplc="04090005" w:tentative="1">
+      <w:start w:val="1"/>
+      <w:numFmt w:val="bullet"/>
+      <w:lvlText w:val=""/>
+      <w:lvlJc w:val="left"/>
+      <w:pPr>
+        <w:ind w:left="7549" w:hanging="360"/>
+      </w:pPr>
+      <w:rPr>
+        <w:rFonts w:ascii="Wingdings" w:hAnsi="Wingdings" w:hint="default"/>
+      </w:rPr>
+    </w:lvl>
+  </w:abstractNum>
+  <w:abstractNum w:abstractNumId="19" w15:restartNumberingAfterBreak="0">
     <w:nsid w:val="5B55150B"/>
     <w:multiLevelType w:val="hybridMultilevel"/>
     <w:tmpl w:val="EA626480"/>
@@ -2726,7 +4848,7 @@
       </w:pPr>
     </w:lvl>
   </w:abstractNum>
-  <w:abstractNum w:abstractNumId="14" w15:restartNumberingAfterBreak="0">
+  <w:abstractNum w:abstractNumId="20" w15:restartNumberingAfterBreak="0">
     <w:nsid w:val="691928DC"/>
     <w:multiLevelType w:val="hybridMultilevel"/>
     <w:tmpl w:val="5D48E7A2"/>
@@ -2816,7 +4938,7 @@
       </w:pPr>
     </w:lvl>
   </w:abstractNum>
-  <w:abstractNum w:abstractNumId="15" w15:restartNumberingAfterBreak="0">
+  <w:abstractNum w:abstractNumId="21" w15:restartNumberingAfterBreak="0">
     <w:nsid w:val="7B820B8F"/>
     <w:multiLevelType w:val="hybridMultilevel"/>
     <w:tmpl w:val="43AC9440"/>
@@ -2907,58 +5029,76 @@
     </w:lvl>
   </w:abstractNum>
   <w:num w:numId="1">
-    <w:abstractNumId w:val="4"/>
+    <w:abstractNumId w:val="6"/>
   </w:num>
   <w:num w:numId="2">
-    <w:abstractNumId w:val="5"/>
+    <w:abstractNumId w:val="7"/>
   </w:num>
   <w:num w:numId="3">
-    <w:abstractNumId w:val="13"/>
+    <w:abstractNumId w:val="19"/>
   </w:num>
   <w:num w:numId="4">
-    <w:abstractNumId w:val="1"/>
+    <w:abstractNumId w:val="2"/>
   </w:num>
   <w:num w:numId="5">
-    <w:abstractNumId w:val="2"/>
+    <w:abstractNumId w:val="3"/>
   </w:num>
   <w:num w:numId="6">
     <w:abstractNumId w:val="0"/>
   </w:num>
   <w:num w:numId="7">
-    <w:abstractNumId w:val="7"/>
+    <w:abstractNumId w:val="10"/>
   </w:num>
   <w:num w:numId="8">
-    <w:abstractNumId w:val="10"/>
+    <w:abstractNumId w:val="14"/>
   </w:num>
   <w:num w:numId="9">
+    <w:abstractNumId w:val="21"/>
+  </w:num>
+  <w:num w:numId="10">
+    <w:abstractNumId w:val="20"/>
+  </w:num>
+  <w:num w:numId="11">
+    <w:abstractNumId w:val="9"/>
+  </w:num>
+  <w:num w:numId="12">
+    <w:abstractNumId w:val="17"/>
+  </w:num>
+  <w:num w:numId="13">
+    <w:abstractNumId w:val="13"/>
+  </w:num>
+  <w:num w:numId="14">
+    <w:abstractNumId w:val="4"/>
+  </w:num>
+  <w:num w:numId="15">
     <w:abstractNumId w:val="15"/>
   </w:num>
-  <w:num w:numId="10">
-    <w:abstractNumId w:val="14"/>
-  </w:num>
-  <w:num w:numId="11">
-    <w:abstractNumId w:val="6"/>
-  </w:num>
-  <w:num w:numId="12">
+  <w:num w:numId="16">
     <w:abstractNumId w:val="12"/>
   </w:num>
-  <w:num w:numId="13">
-    <w:abstractNumId w:val="9"/>
-  </w:num>
-  <w:num w:numId="14">
-    <w:abstractNumId w:val="3"/>
-  </w:num>
-  <w:num w:numId="15">
+  <w:num w:numId="17">
     <w:abstractNumId w:val="11"/>
   </w:num>
-  <w:num w:numId="16">
+  <w:num w:numId="18">
+    <w:abstractNumId w:val="5"/>
+  </w:num>
+  <w:num w:numId="19">
+    <w:abstractNumId w:val="1"/>
+  </w:num>
+  <w:num w:numId="20">
     <w:abstractNumId w:val="8"/>
+  </w:num>
+  <w:num w:numId="21">
+    <w:abstractNumId w:val="18"/>
+  </w:num>
+  <w:num w:numId="22">
+    <w:abstractNumId w:val="16"/>
   </w:num>
 </w:numbering>
 </file>
 
 <file path=word/styles.xml><?xml version="1.0" encoding="utf-8"?>
-<w:styles xmlns:mc="http://schemas.openxmlformats.org/markup-compatibility/2006" xmlns:r="http://schemas.openxmlformats.org/officeDocument/2006/relationships" xmlns:w="http://schemas.openxmlformats.org/wordprocessingml/2006/main" xmlns:w14="http://schemas.microsoft.com/office/word/2010/wordml" xmlns:w15="http://schemas.microsoft.com/office/word/2012/wordml" xmlns:w16cex="http://schemas.microsoft.com/office/word/2018/wordml/cex" xmlns:w16cid="http://schemas.microsoft.com/office/word/2016/wordml/cid" xmlns:w16="http://schemas.microsoft.com/office/word/2018/wordml" xmlns:w16se="http://schemas.microsoft.com/office/word/2015/wordml/symex" mc:Ignorable="w14 w15 w16se w16cid w16 w16cex">
+<w:styles xmlns:mc="http://schemas.openxmlformats.org/markup-compatibility/2006" xmlns:r="http://schemas.openxmlformats.org/officeDocument/2006/relationships" xmlns:w="http://schemas.openxmlformats.org/wordprocessingml/2006/main" xmlns:w14="http://schemas.microsoft.com/office/word/2010/wordml" xmlns:w15="http://schemas.microsoft.com/office/word/2012/wordml" xmlns:w16se="http://schemas.microsoft.com/office/word/2015/wordml/symex" mc:Ignorable="w14 w15 w16se">
   <w:docDefaults>
     <w:rPrDefault>
       <w:rPr>
@@ -2974,7 +5114,7 @@
       </w:pPr>
     </w:pPrDefault>
   </w:docDefaults>
-  <w:latentStyles w:defLockedState="0" w:defUIPriority="99" w:defSemiHidden="0" w:defUnhideWhenUsed="0" w:defQFormat="0" w:count="376">
+  <w:latentStyles w:defLockedState="0" w:defUIPriority="99" w:defSemiHidden="0" w:defUnhideWhenUsed="0" w:defQFormat="0" w:count="371">
     <w:lsdException w:name="Normal" w:uiPriority="0" w:qFormat="1"/>
     <w:lsdException w:name="heading 1" w:uiPriority="9" w:qFormat="1"/>
     <w:lsdException w:name="heading 2" w:semiHidden="1" w:uiPriority="9" w:unhideWhenUsed="1" w:qFormat="1"/>
@@ -3346,11 +5486,6 @@
     <w:lsdException w:name="List Table 5 Dark Accent 6" w:uiPriority="50"/>
     <w:lsdException w:name="List Table 6 Colorful Accent 6" w:uiPriority="51"/>
     <w:lsdException w:name="List Table 7 Colorful Accent 6" w:uiPriority="52"/>
-    <w:lsdException w:name="Mention" w:semiHidden="1" w:unhideWhenUsed="1"/>
-    <w:lsdException w:name="Smart Hyperlink" w:semiHidden="1" w:unhideWhenUsed="1"/>
-    <w:lsdException w:name="Hashtag" w:semiHidden="1" w:unhideWhenUsed="1"/>
-    <w:lsdException w:name="Unresolved Mention" w:semiHidden="1" w:unhideWhenUsed="1"/>
-    <w:lsdException w:name="Smart Link" w:semiHidden="1" w:unhideWhenUsed="1"/>
   </w:latentStyles>
   <w:style w:type="paragraph" w:default="1" w:styleId="a">
     <w:name w:val="Normal"/>

</xml_diff>